<commit_message>
Progress 1 - DocBaseDati v0.0.1
</commit_message>
<xml_diff>
--- a/Documentazione/GDPRPrj_DocBaseDati/GDPRPrj_DocBaseDati_v0.0.1.docx
+++ b/Documentazione/GDPRPrj_DocBaseDati/GDPRPrj_DocBaseDati_v0.0.1.docx
@@ -176,7 +176,7 @@
             </w:rPr>
             <w:fldChar w:fldCharType="separate"/>
           </w:r>
-          <w:hyperlink w:anchor="_Toc534978748" w:history="1">
+          <w:hyperlink w:anchor="_Toc535327056" w:history="1">
             <w:r>
               <w:rPr>
                 <w:rStyle w:val="Collegamentoipertestuale"/>
@@ -205,7 +205,7 @@
                 <w:noProof/>
                 <w:webHidden/>
               </w:rPr>
-              <w:instrText xml:space="preserve"> PAGEREF _Toc534978748 \h </w:instrText>
+              <w:instrText xml:space="preserve"> PAGEREF _Toc535327056 \h </w:instrText>
             </w:r>
             <w:r>
               <w:rPr>
@@ -248,7 +248,7 @@
               <w:lang w:eastAsia="it-IT"/>
             </w:rPr>
           </w:pPr>
-          <w:hyperlink w:anchor="_Toc534978749" w:history="1">
+          <w:hyperlink w:anchor="_Toc535327057" w:history="1">
             <w:r>
               <w:rPr>
                 <w:rStyle w:val="Collegamentoipertestuale"/>
@@ -256,7 +256,17 @@
                 <w:b/>
                 <w:noProof/>
               </w:rPr>
-              <w:t>Organizzazione</w:t>
+              <w:t xml:space="preserve">Tabella Utenti: </w:t>
+            </w:r>
+            <w:r>
+              <w:rPr>
+                <w:rStyle w:val="Collegamentoipertestuale"/>
+                <w:rFonts w:cstheme="minorHAnsi"/>
+                <w:b/>
+                <w:i/>
+                <w:noProof/>
+              </w:rPr>
+              <w:t>user_table</w:t>
             </w:r>
             <w:r>
               <w:rPr>
@@ -277,7 +287,89 @@
                 <w:noProof/>
                 <w:webHidden/>
               </w:rPr>
-              <w:instrText xml:space="preserve"> PAGEREF _Toc534978749 \h </w:instrText>
+              <w:instrText xml:space="preserve"> PAGEREF _Toc535327057 \h </w:instrText>
+            </w:r>
+            <w:r>
+              <w:rPr>
+                <w:noProof/>
+                <w:webHidden/>
+              </w:rPr>
+            </w:r>
+            <w:r>
+              <w:rPr>
+                <w:noProof/>
+                <w:webHidden/>
+              </w:rPr>
+              <w:fldChar w:fldCharType="separate"/>
+            </w:r>
+            <w:r>
+              <w:rPr>
+                <w:noProof/>
+                <w:webHidden/>
+              </w:rPr>
+              <w:t>2</w:t>
+            </w:r>
+            <w:r>
+              <w:rPr>
+                <w:noProof/>
+                <w:webHidden/>
+              </w:rPr>
+              <w:fldChar w:fldCharType="end"/>
+            </w:r>
+          </w:hyperlink>
+        </w:p>
+        <w:p>
+          <w:pPr>
+            <w:pStyle w:val="Sommario2"/>
+            <w:tabs>
+              <w:tab w:val="right" w:leader="dot" w:pos="9628"/>
+            </w:tabs>
+            <w:rPr>
+              <w:rFonts w:eastAsiaTheme="minorEastAsia"/>
+              <w:noProof/>
+              <w:lang w:eastAsia="it-IT"/>
+            </w:rPr>
+          </w:pPr>
+          <w:hyperlink w:anchor="_Toc535327058" w:history="1">
+            <w:r>
+              <w:rPr>
+                <w:rStyle w:val="Collegamentoipertestuale"/>
+                <w:rFonts w:cstheme="minorHAnsi"/>
+                <w:b/>
+                <w:noProof/>
+              </w:rPr>
+              <w:t xml:space="preserve">Relazioni </w:t>
+            </w:r>
+            <w:r>
+              <w:rPr>
+                <w:rStyle w:val="Collegamentoipertestuale"/>
+                <w:rFonts w:cstheme="minorHAnsi"/>
+                <w:b/>
+                <w:i/>
+                <w:noProof/>
+              </w:rPr>
+              <w:t>user_table</w:t>
+            </w:r>
+            <w:r>
+              <w:rPr>
+                <w:noProof/>
+                <w:webHidden/>
+              </w:rPr>
+              <w:tab/>
+            </w:r>
+            <w:r>
+              <w:rPr>
+                <w:noProof/>
+                <w:webHidden/>
+              </w:rPr>
+              <w:fldChar w:fldCharType="begin"/>
+            </w:r>
+            <w:r>
+              <w:rPr>
+                <w:noProof/>
+                <w:webHidden/>
+              </w:rPr>
+              <w:instrText xml:space="preserve"> PAGEREF _Toc535327058 \h </w:instrText>
             </w:r>
             <w:r>
               <w:rPr>
@@ -320,14 +412,25 @@
               <w:lang w:eastAsia="it-IT"/>
             </w:rPr>
           </w:pPr>
-          <w:hyperlink w:anchor="_Toc534978750" w:history="1">
+          <w:hyperlink w:anchor="_Toc535327059" w:history="1">
             <w:r>
               <w:rPr>
                 <w:rStyle w:val="Collegamentoipertestuale"/>
+                <w:rFonts w:cstheme="minorHAnsi"/>
                 <w:b/>
                 <w:noProof/>
               </w:rPr>
-              <w:t>Tabella 1</w:t>
+              <w:t xml:space="preserve">Tabella Registro dei Trattamenti: </w:t>
+            </w:r>
+            <w:r>
+              <w:rPr>
+                <w:rStyle w:val="Collegamentoipertestuale"/>
+                <w:rFonts w:cstheme="minorHAnsi"/>
+                <w:b/>
+                <w:i/>
+                <w:noProof/>
+              </w:rPr>
+              <w:t>treatment_register_table</w:t>
             </w:r>
             <w:r>
               <w:rPr>
@@ -348,7 +451,7 @@
                 <w:noProof/>
                 <w:webHidden/>
               </w:rPr>
-              <w:instrText xml:space="preserve"> PAGEREF _Toc534978750 \h </w:instrText>
+              <w:instrText xml:space="preserve"> PAGEREF _Toc535327059 \h </w:instrText>
             </w:r>
             <w:r>
               <w:rPr>
@@ -391,14 +494,86 @@
               <w:lang w:eastAsia="it-IT"/>
             </w:rPr>
           </w:pPr>
-          <w:hyperlink w:anchor="_Toc534978751" w:history="1">
+          <w:hyperlink w:anchor="_Toc535327060" w:history="1">
+            <w:r>
+              <w:rPr>
+                <w:rStyle w:val="Collegamentoipertestuale"/>
+                <w:rFonts w:cstheme="minorHAnsi"/>
+                <w:b/>
+                <w:noProof/>
+              </w:rPr>
+              <w:t>Tabella Registro dei Soggetti Autorizzati al Trattamento: treatment_register_authorized_subjects</w:t>
+            </w:r>
+            <w:r>
+              <w:rPr>
+                <w:noProof/>
+                <w:webHidden/>
+              </w:rPr>
+              <w:tab/>
+            </w:r>
+            <w:r>
+              <w:rPr>
+                <w:noProof/>
+                <w:webHidden/>
+              </w:rPr>
+              <w:fldChar w:fldCharType="begin"/>
+            </w:r>
+            <w:r>
+              <w:rPr>
+                <w:noProof/>
+                <w:webHidden/>
+              </w:rPr>
+              <w:instrText xml:space="preserve"> PAGEREF _Toc535327060 \h </w:instrText>
+            </w:r>
+            <w:r>
+              <w:rPr>
+                <w:noProof/>
+                <w:webHidden/>
+              </w:rPr>
+            </w:r>
+            <w:r>
+              <w:rPr>
+                <w:noProof/>
+                <w:webHidden/>
+              </w:rPr>
+              <w:fldChar w:fldCharType="separate"/>
+            </w:r>
+            <w:r>
+              <w:rPr>
+                <w:noProof/>
+                <w:webHidden/>
+              </w:rPr>
+              <w:t>4</w:t>
+            </w:r>
+            <w:r>
+              <w:rPr>
+                <w:noProof/>
+                <w:webHidden/>
+              </w:rPr>
+              <w:fldChar w:fldCharType="end"/>
+            </w:r>
+          </w:hyperlink>
+        </w:p>
+        <w:p>
+          <w:pPr>
+            <w:pStyle w:val="Sommario1"/>
+            <w:tabs>
+              <w:tab w:val="right" w:leader="dot" w:pos="9628"/>
+            </w:tabs>
+            <w:rPr>
+              <w:rFonts w:eastAsiaTheme="minorEastAsia"/>
+              <w:noProof/>
+              <w:lang w:eastAsia="it-IT"/>
+            </w:rPr>
+          </w:pPr>
+          <w:hyperlink w:anchor="_Toc535327061" w:history="1">
             <w:r>
               <w:rPr>
                 <w:rStyle w:val="Collegamentoipertestuale"/>
                 <w:b/>
                 <w:noProof/>
               </w:rPr>
-              <w:t>Relazioni fra tabelle</w:t>
+              <w:t>Tabella 1</w:t>
             </w:r>
             <w:r>
               <w:rPr>
@@ -419,7 +594,7 @@
                 <w:noProof/>
                 <w:webHidden/>
               </w:rPr>
-              <w:instrText xml:space="preserve"> PAGEREF _Toc534978751 \h </w:instrText>
+              <w:instrText xml:space="preserve"> PAGEREF _Toc535327061 \h </w:instrText>
             </w:r>
             <w:r>
               <w:rPr>
@@ -439,7 +614,78 @@
                 <w:noProof/>
                 <w:webHidden/>
               </w:rPr>
-              <w:t>3</w:t>
+              <w:t>4</w:t>
+            </w:r>
+            <w:r>
+              <w:rPr>
+                <w:noProof/>
+                <w:webHidden/>
+              </w:rPr>
+              <w:fldChar w:fldCharType="end"/>
+            </w:r>
+          </w:hyperlink>
+        </w:p>
+        <w:p>
+          <w:pPr>
+            <w:pStyle w:val="Sommario1"/>
+            <w:tabs>
+              <w:tab w:val="right" w:leader="dot" w:pos="9628"/>
+            </w:tabs>
+            <w:rPr>
+              <w:rFonts w:eastAsiaTheme="minorEastAsia"/>
+              <w:noProof/>
+              <w:lang w:eastAsia="it-IT"/>
+            </w:rPr>
+          </w:pPr>
+          <w:hyperlink w:anchor="_Toc535327062" w:history="1">
+            <w:r>
+              <w:rPr>
+                <w:rStyle w:val="Collegamentoipertestuale"/>
+                <w:b/>
+                <w:noProof/>
+              </w:rPr>
+              <w:t>Relazioni fra tabelle</w:t>
+            </w:r>
+            <w:r>
+              <w:rPr>
+                <w:noProof/>
+                <w:webHidden/>
+              </w:rPr>
+              <w:tab/>
+            </w:r>
+            <w:r>
+              <w:rPr>
+                <w:noProof/>
+                <w:webHidden/>
+              </w:rPr>
+              <w:fldChar w:fldCharType="begin"/>
+            </w:r>
+            <w:r>
+              <w:rPr>
+                <w:noProof/>
+                <w:webHidden/>
+              </w:rPr>
+              <w:instrText xml:space="preserve"> PAGEREF _Toc535327062 \h </w:instrText>
+            </w:r>
+            <w:r>
+              <w:rPr>
+                <w:noProof/>
+                <w:webHidden/>
+              </w:rPr>
+            </w:r>
+            <w:r>
+              <w:rPr>
+                <w:noProof/>
+                <w:webHidden/>
+              </w:rPr>
+              <w:fldChar w:fldCharType="separate"/>
+            </w:r>
+            <w:r>
+              <w:rPr>
+                <w:noProof/>
+                <w:webHidden/>
+              </w:rPr>
+              <w:t>4</w:t>
             </w:r>
             <w:r>
               <w:rPr>
@@ -672,19 +918,11 @@
                 <w:rFonts w:cstheme="minorHAnsi"/>
               </w:rPr>
             </w:pPr>
-            <w:proofErr w:type="spellStart"/>
             <w:r>
               <w:rPr>
                 <w:rFonts w:cstheme="minorHAnsi"/>
               </w:rPr>
-              <w:t>Baradel</w:t>
-            </w:r>
-            <w:proofErr w:type="spellEnd"/>
-            <w:r>
-              <w:rPr>
-                <w:rFonts w:cstheme="minorHAnsi"/>
-              </w:rPr>
-              <w:t xml:space="preserve"> Luca</w:t>
+              <w:t>Baradel Luca</w:t>
             </w:r>
           </w:p>
         </w:tc>
@@ -827,7 +1065,7 @@
           <w:sz w:val="28"/>
         </w:rPr>
       </w:pPr>
-      <w:bookmarkStart w:id="0" w:name="_Toc534978748"/>
+      <w:bookmarkStart w:id="0" w:name="_Toc535327056"/>
       <w:r>
         <w:rPr>
           <w:rFonts w:asciiTheme="minorHAnsi" w:hAnsiTheme="minorHAnsi" w:cstheme="minorHAnsi"/>
@@ -835,7 +1073,6 @@
           <w:color w:val="000000" w:themeColor="text1"/>
           <w:sz w:val="28"/>
         </w:rPr>
-        <w:lastRenderedPageBreak/>
         <w:t>I</w:t>
       </w:r>
       <w:r>
@@ -860,55 +1097,48 @@
     <w:p>
       <w:pPr>
         <w:pStyle w:val="Titolo1"/>
-        <w:spacing w:line="276" w:lineRule="auto"/>
-        <w:rPr>
-          <w:rFonts w:asciiTheme="minorHAnsi" w:hAnsiTheme="minorHAnsi" w:cstheme="minorHAnsi"/>
-          <w:b/>
-          <w:color w:val="000000" w:themeColor="text1"/>
-          <w:sz w:val="28"/>
-          <w:szCs w:val="28"/>
-        </w:rPr>
-      </w:pPr>
-      <w:bookmarkStart w:id="1" w:name="_Toc534978749"/>
-      <w:r>
-        <w:rPr>
-          <w:rFonts w:asciiTheme="minorHAnsi" w:hAnsiTheme="minorHAnsi" w:cstheme="minorHAnsi"/>
-          <w:b/>
-          <w:color w:val="000000" w:themeColor="text1"/>
-          <w:sz w:val="28"/>
-          <w:szCs w:val="28"/>
-        </w:rPr>
-        <w:t>Organizzazione</w:t>
-      </w:r>
-      <w:bookmarkEnd w:id="1"/>
-    </w:p>
-    <w:p>
-      <w:pPr>
-        <w:pStyle w:val="Titolo2"/>
-        <w:shd w:val="clear" w:color="auto" w:fill="FFFFFF" w:themeFill="background1"/>
         <w:rPr>
           <w:rFonts w:asciiTheme="minorHAnsi" w:hAnsiTheme="minorHAnsi" w:cstheme="minorHAnsi"/>
           <w:b/>
           <w:i/>
           <w:color w:val="auto"/>
-          <w:sz w:val="24"/>
+          <w:sz w:val="28"/>
         </w:rPr>
       </w:pPr>
+      <w:bookmarkStart w:id="1" w:name="_Toc535327057"/>
       <w:r>
         <w:rPr>
           <w:rFonts w:asciiTheme="minorHAnsi" w:hAnsiTheme="minorHAnsi" w:cstheme="minorHAnsi"/>
           <w:b/>
           <w:color w:val="auto"/>
-          <w:sz w:val="24"/>
-        </w:rPr>
-        <w:t>Tabella Utenti</w:t>
+          <w:sz w:val="28"/>
+        </w:rPr>
+        <w:t xml:space="preserve">Tabella </w:t>
       </w:r>
       <w:r>
         <w:rPr>
           <w:rFonts w:asciiTheme="minorHAnsi" w:hAnsiTheme="minorHAnsi" w:cstheme="minorHAnsi"/>
           <w:b/>
           <w:color w:val="auto"/>
-          <w:sz w:val="24"/>
+          <w:sz w:val="28"/>
+        </w:rPr>
+        <w:t>u</w:t>
+      </w:r>
+      <w:r>
+        <w:rPr>
+          <w:rFonts w:asciiTheme="minorHAnsi" w:hAnsiTheme="minorHAnsi" w:cstheme="minorHAnsi"/>
+          <w:b/>
+          <w:color w:val="auto"/>
+          <w:sz w:val="28"/>
+        </w:rPr>
+        <w:t>tenti</w:t>
+      </w:r>
+      <w:r>
+        <w:rPr>
+          <w:rFonts w:asciiTheme="minorHAnsi" w:hAnsiTheme="minorHAnsi" w:cstheme="minorHAnsi"/>
+          <w:b/>
+          <w:color w:val="auto"/>
+          <w:sz w:val="28"/>
         </w:rPr>
         <w:t xml:space="preserve">: </w:t>
       </w:r>
@@ -918,10 +1148,31 @@
           <w:b/>
           <w:i/>
           <w:color w:val="auto"/>
-          <w:sz w:val="24"/>
-        </w:rPr>
-        <w:t>user_table</w:t>
-      </w:r>
+          <w:sz w:val="28"/>
+        </w:rPr>
+        <w:t>user</w:t>
+      </w:r>
+      <w:r>
+        <w:rPr>
+          <w:rFonts w:asciiTheme="minorHAnsi" w:hAnsiTheme="minorHAnsi" w:cstheme="minorHAnsi"/>
+          <w:b/>
+          <w:i/>
+          <w:color w:val="auto"/>
+          <w:sz w:val="28"/>
+        </w:rPr>
+        <w:t>s</w:t>
+      </w:r>
+      <w:r>
+        <w:rPr>
+          <w:rFonts w:asciiTheme="minorHAnsi" w:hAnsiTheme="minorHAnsi" w:cstheme="minorHAnsi"/>
+          <w:b/>
+          <w:i/>
+          <w:color w:val="auto"/>
+          <w:sz w:val="28"/>
+        </w:rPr>
+        <w:t>_table</w:t>
+      </w:r>
+      <w:bookmarkEnd w:id="1"/>
     </w:p>
     <w:p>
       <w:r>
@@ -1108,21 +1359,7 @@
           </w:tcPr>
           <w:p>
             <w:r>
-              <w:t>N</w:t>
-            </w:r>
-            <w:r>
-              <w:t>on vuota</w:t>
-            </w:r>
-            <w:r>
-              <w:t xml:space="preserve">, non </w:t>
-            </w:r>
-            <w:proofErr w:type="spellStart"/>
-            <w:r>
-              <w:t>null</w:t>
-            </w:r>
-            <w:proofErr w:type="spellEnd"/>
-            <w:r>
-              <w:t>, unicità</w:t>
+              <w:t>Non vuota, non null, unicità</w:t>
             </w:r>
           </w:p>
         </w:tc>
@@ -1175,15 +1412,7 @@
           </w:tcPr>
           <w:p>
             <w:r>
-              <w:t xml:space="preserve">Digest*, non vuota, non </w:t>
-            </w:r>
-            <w:proofErr w:type="spellStart"/>
-            <w:r>
-              <w:t>null</w:t>
-            </w:r>
-            <w:proofErr w:type="spellEnd"/>
-            <w:r>
-              <w:t>, length &gt;= 8</w:t>
+              <w:t>Digest*, non vuota, non null, length &gt;= 8</w:t>
             </w:r>
           </w:p>
         </w:tc>
@@ -1206,6 +1435,7 @@
           <w:sz w:val="24"/>
         </w:rPr>
       </w:pPr>
+      <w:bookmarkStart w:id="2" w:name="_Toc535327058"/>
       <w:r>
         <w:rPr>
           <w:rFonts w:asciiTheme="minorHAnsi" w:hAnsiTheme="minorHAnsi" w:cstheme="minorHAnsi"/>
@@ -1213,7 +1443,16 @@
           <w:color w:val="auto"/>
           <w:sz w:val="24"/>
         </w:rPr>
-        <w:t xml:space="preserve">Tabella Registro dei Trattamenti: </w:t>
+        <w:t>Relazioni</w:t>
+      </w:r>
+      <w:r>
+        <w:rPr>
+          <w:rFonts w:asciiTheme="minorHAnsi" w:hAnsiTheme="minorHAnsi" w:cstheme="minorHAnsi"/>
+          <w:b/>
+          <w:color w:val="auto"/>
+          <w:sz w:val="24"/>
+        </w:rPr>
+        <w:t xml:space="preserve"> </w:t>
       </w:r>
       <w:r>
         <w:rPr>
@@ -1223,20 +1462,149 @@
           <w:color w:val="auto"/>
           <w:sz w:val="24"/>
         </w:rPr>
-        <w:t>treatment_register_table</w:t>
-      </w:r>
+        <w:t>user</w:t>
+      </w:r>
+      <w:r>
+        <w:rPr>
+          <w:rFonts w:asciiTheme="minorHAnsi" w:hAnsiTheme="minorHAnsi" w:cstheme="minorHAnsi"/>
+          <w:b/>
+          <w:i/>
+          <w:color w:val="auto"/>
+          <w:sz w:val="24"/>
+        </w:rPr>
+        <w:t>s</w:t>
+      </w:r>
+      <w:r>
+        <w:rPr>
+          <w:rFonts w:asciiTheme="minorHAnsi" w:hAnsiTheme="minorHAnsi" w:cstheme="minorHAnsi"/>
+          <w:b/>
+          <w:i/>
+          <w:color w:val="auto"/>
+          <w:sz w:val="24"/>
+        </w:rPr>
+        <w:t>_table</w:t>
+      </w:r>
+      <w:bookmarkEnd w:id="2"/>
     </w:p>
     <w:p>
       <w:r>
-        <w:t xml:space="preserve">Nella tabella sono presenti tutti i trattamenti registrati dagli utenti dell’applicazione. I dati vengono ricevuti da un </w:t>
-      </w:r>
-      <w:proofErr w:type="spellStart"/>
-      <w:r>
-        <w:t>form</w:t>
-      </w:r>
-      <w:proofErr w:type="spellEnd"/>
-      <w:r>
-        <w:t>, possono essere modificati direttamente dall’applicazione.</w:t>
+        <w:t xml:space="preserve">Questa tabella è in relazione con </w:t>
+      </w:r>
+      <w:r>
+        <w:rPr>
+          <w:rFonts w:cstheme="minorHAnsi"/>
+          <w:i/>
+          <w:sz w:val="24"/>
+        </w:rPr>
+        <w:t>treatment_register_table</w:t>
+      </w:r>
+      <w:r>
+        <w:rPr>
+          <w:rFonts w:cstheme="minorHAnsi"/>
+          <w:i/>
+          <w:sz w:val="24"/>
+        </w:rPr>
+        <w:t xml:space="preserve">, </w:t>
+      </w:r>
+      <w:r>
+        <w:rPr>
+          <w:rFonts w:cstheme="minorHAnsi"/>
+          <w:sz w:val="24"/>
+        </w:rPr>
+        <w:t>ogni score del registro dei trattamenti viene creato da un unico utente, e viene registrato. Viene inoltre registrato anche l’ultimo utente ad aver aggiornato un eventuale score.</w:t>
+      </w:r>
+    </w:p>
+    <w:p>
+      <w:pPr>
+        <w:rPr>
+          <w:rFonts w:eastAsiaTheme="majorEastAsia" w:cstheme="minorHAnsi"/>
+          <w:b/>
+          <w:sz w:val="24"/>
+          <w:szCs w:val="26"/>
+        </w:rPr>
+      </w:pPr>
+      <w:r>
+        <w:rPr>
+          <w:rFonts w:cstheme="minorHAnsi"/>
+          <w:b/>
+          <w:sz w:val="24"/>
+        </w:rPr>
+        <w:br w:type="page"/>
+      </w:r>
+    </w:p>
+    <w:p>
+      <w:pPr>
+        <w:pStyle w:val="Titolo1"/>
+        <w:rPr>
+          <w:rFonts w:asciiTheme="minorHAnsi" w:hAnsiTheme="minorHAnsi" w:cstheme="minorHAnsi"/>
+          <w:b/>
+          <w:i/>
+          <w:color w:val="auto"/>
+          <w:sz w:val="28"/>
+        </w:rPr>
+      </w:pPr>
+      <w:bookmarkStart w:id="3" w:name="_Toc535327059"/>
+      <w:r>
+        <w:rPr>
+          <w:rFonts w:asciiTheme="minorHAnsi" w:hAnsiTheme="minorHAnsi" w:cstheme="minorHAnsi"/>
+          <w:b/>
+          <w:color w:val="auto"/>
+          <w:sz w:val="28"/>
+        </w:rPr>
+        <w:lastRenderedPageBreak/>
+        <w:t xml:space="preserve">Tabella </w:t>
+      </w:r>
+      <w:r>
+        <w:rPr>
+          <w:rFonts w:asciiTheme="minorHAnsi" w:hAnsiTheme="minorHAnsi" w:cstheme="minorHAnsi"/>
+          <w:b/>
+          <w:color w:val="auto"/>
+          <w:sz w:val="28"/>
+        </w:rPr>
+        <w:t>re</w:t>
+      </w:r>
+      <w:r>
+        <w:rPr>
+          <w:rFonts w:asciiTheme="minorHAnsi" w:hAnsiTheme="minorHAnsi" w:cstheme="minorHAnsi"/>
+          <w:b/>
+          <w:color w:val="auto"/>
+          <w:sz w:val="28"/>
+        </w:rPr>
+        <w:t xml:space="preserve">gistro dei </w:t>
+      </w:r>
+      <w:r>
+        <w:rPr>
+          <w:rFonts w:asciiTheme="minorHAnsi" w:hAnsiTheme="minorHAnsi" w:cstheme="minorHAnsi"/>
+          <w:b/>
+          <w:color w:val="auto"/>
+          <w:sz w:val="28"/>
+        </w:rPr>
+        <w:t>t</w:t>
+      </w:r>
+      <w:r>
+        <w:rPr>
+          <w:rFonts w:asciiTheme="minorHAnsi" w:hAnsiTheme="minorHAnsi" w:cstheme="minorHAnsi"/>
+          <w:b/>
+          <w:color w:val="auto"/>
+          <w:sz w:val="28"/>
+        </w:rPr>
+        <w:t xml:space="preserve">rattamenti: </w:t>
+      </w:r>
+      <w:r>
+        <w:rPr>
+          <w:rFonts w:asciiTheme="minorHAnsi" w:hAnsiTheme="minorHAnsi" w:cstheme="minorHAnsi"/>
+          <w:b/>
+          <w:i/>
+          <w:color w:val="auto"/>
+          <w:sz w:val="28"/>
+        </w:rPr>
+        <w:t>treatment_register_table</w:t>
+      </w:r>
+      <w:bookmarkEnd w:id="3"/>
+    </w:p>
+    <w:p>
+      <w:r>
+        <w:t>Nella tabella sono presenti tutti i trattamenti registrati dagli utenti dell’applicazione. I dati vengono ricevuti da un form, possono essere modificati direttamente dall’applicazione.</w:t>
       </w:r>
       <w:r>
         <w:t xml:space="preserve"> I campi non possiedono</w:t>
@@ -1384,11 +1752,9 @@
             <w:tcW w:w="1640" w:type="dxa"/>
           </w:tcPr>
           <w:p>
-            <w:proofErr w:type="spellStart"/>
             <w:r>
               <w:t>int</w:t>
             </w:r>
-            <w:proofErr w:type="spellEnd"/>
           </w:p>
         </w:tc>
         <w:tc>
@@ -1441,11 +1807,9 @@
             <w:shd w:val="clear" w:color="auto" w:fill="DEEAF6" w:themeFill="accent1" w:themeFillTint="33"/>
           </w:tcPr>
           <w:p>
-            <w:proofErr w:type="spellStart"/>
             <w:r>
               <w:t>referred_process</w:t>
             </w:r>
-            <w:proofErr w:type="spellEnd"/>
           </w:p>
         </w:tc>
         <w:tc>
@@ -1454,11 +1818,9 @@
             <w:shd w:val="clear" w:color="auto" w:fill="DEEAF6" w:themeFill="accent1" w:themeFillTint="33"/>
           </w:tcPr>
           <w:p>
-            <w:proofErr w:type="spellStart"/>
             <w:r>
               <w:t>string</w:t>
             </w:r>
-            <w:proofErr w:type="spellEnd"/>
           </w:p>
         </w:tc>
         <w:tc>
@@ -1486,15 +1848,7 @@
           </w:tcPr>
           <w:p>
             <w:r>
-              <w:t xml:space="preserve">Non vuota, non </w:t>
-            </w:r>
-            <w:proofErr w:type="spellStart"/>
-            <w:r>
-              <w:t>null</w:t>
-            </w:r>
-            <w:proofErr w:type="spellEnd"/>
-            <w:r>
-              <w:t>, unicità</w:t>
+              <w:t>Non vuota, non null, unicità</w:t>
             </w:r>
           </w:p>
         </w:tc>
@@ -1509,11 +1863,9 @@
             <w:shd w:val="clear" w:color="auto" w:fill="FFFFFF" w:themeFill="background1"/>
           </w:tcPr>
           <w:p>
-            <w:proofErr w:type="spellStart"/>
             <w:r>
               <w:t>interested_parties</w:t>
             </w:r>
-            <w:proofErr w:type="spellEnd"/>
           </w:p>
         </w:tc>
         <w:tc>
@@ -1523,11 +1875,9 @@
             <w:vAlign w:val="center"/>
           </w:tcPr>
           <w:p>
-            <w:proofErr w:type="spellStart"/>
             <w:r>
               <w:t>string</w:t>
             </w:r>
-            <w:proofErr w:type="spellEnd"/>
           </w:p>
         </w:tc>
         <w:tc>
@@ -1551,7 +1901,7 @@
           </w:tcPr>
           <w:p>
             <w:r>
-              <w:t>Non vuota, non nulla</w:t>
+              <w:t>Non vuota, non null</w:t>
             </w:r>
           </w:p>
         </w:tc>
@@ -1566,11 +1916,9 @@
             <w:shd w:val="clear" w:color="auto" w:fill="DEEAF6" w:themeFill="accent1" w:themeFillTint="33"/>
           </w:tcPr>
           <w:p>
-            <w:proofErr w:type="spellStart"/>
             <w:r>
               <w:t>finality</w:t>
             </w:r>
-            <w:proofErr w:type="spellEnd"/>
           </w:p>
         </w:tc>
         <w:tc>
@@ -1580,11 +1928,9 @@
             <w:vAlign w:val="center"/>
           </w:tcPr>
           <w:p>
-            <w:proofErr w:type="spellStart"/>
             <w:r>
               <w:t>string</w:t>
             </w:r>
-            <w:proofErr w:type="spellEnd"/>
           </w:p>
         </w:tc>
         <w:tc>
@@ -1619,11 +1965,9 @@
             <w:shd w:val="clear" w:color="auto" w:fill="FFFFFF" w:themeFill="background1"/>
           </w:tcPr>
           <w:p>
-            <w:proofErr w:type="spellStart"/>
             <w:r>
               <w:t>personal_data_cat</w:t>
             </w:r>
-            <w:proofErr w:type="spellEnd"/>
           </w:p>
         </w:tc>
         <w:tc>
@@ -1633,11 +1977,9 @@
             <w:vAlign w:val="center"/>
           </w:tcPr>
           <w:p>
-            <w:proofErr w:type="spellStart"/>
             <w:r>
               <w:t>string</w:t>
             </w:r>
-            <w:proofErr w:type="spellEnd"/>
           </w:p>
         </w:tc>
         <w:tc>
@@ -1661,7 +2003,7 @@
           </w:tcPr>
           <w:p>
             <w:r>
-              <w:t>Non vuota, non nulla</w:t>
+              <w:t>Non vuota, non null</w:t>
             </w:r>
           </w:p>
         </w:tc>
@@ -1676,11 +2018,9 @@
             <w:shd w:val="clear" w:color="auto" w:fill="DEEAF6" w:themeFill="accent1" w:themeFillTint="33"/>
           </w:tcPr>
           <w:p>
-            <w:proofErr w:type="spellStart"/>
             <w:r>
               <w:t>treatment_methods</w:t>
             </w:r>
-            <w:proofErr w:type="spellEnd"/>
           </w:p>
         </w:tc>
         <w:tc>
@@ -1690,11 +2030,9 @@
             <w:vAlign w:val="center"/>
           </w:tcPr>
           <w:p>
-            <w:proofErr w:type="spellStart"/>
             <w:r>
               <w:t>string</w:t>
             </w:r>
-            <w:proofErr w:type="spellEnd"/>
           </w:p>
         </w:tc>
         <w:tc>
@@ -1718,7 +2056,7 @@
           </w:tcPr>
           <w:p>
             <w:r>
-              <w:t>Non vuota, non nulla</w:t>
+              <w:t>Non vuota, non null</w:t>
             </w:r>
           </w:p>
         </w:tc>
@@ -1733,11 +2071,9 @@
             <w:shd w:val="clear" w:color="auto" w:fill="FFFFFF" w:themeFill="background1"/>
           </w:tcPr>
           <w:p>
-            <w:proofErr w:type="spellStart"/>
             <w:r>
               <w:t>data_responsible</w:t>
             </w:r>
-            <w:proofErr w:type="spellEnd"/>
           </w:p>
         </w:tc>
         <w:tc>
@@ -1747,11 +2083,9 @@
             <w:vAlign w:val="center"/>
           </w:tcPr>
           <w:p>
-            <w:proofErr w:type="spellStart"/>
             <w:r>
               <w:t>string</w:t>
             </w:r>
-            <w:proofErr w:type="spellEnd"/>
           </w:p>
         </w:tc>
         <w:tc>
@@ -1775,7 +2109,7 @@
           </w:tcPr>
           <w:p>
             <w:r>
-              <w:t>Non vuota, non nulla</w:t>
+              <w:t>Non vuota, non null</w:t>
             </w:r>
           </w:p>
         </w:tc>
@@ -1790,11 +2124,9 @@
             <w:shd w:val="clear" w:color="auto" w:fill="DEEAF6" w:themeFill="accent1" w:themeFillTint="33"/>
           </w:tcPr>
           <w:p>
-            <w:proofErr w:type="spellStart"/>
             <w:r>
               <w:t>treatment_officers</w:t>
             </w:r>
-            <w:proofErr w:type="spellEnd"/>
           </w:p>
         </w:tc>
         <w:tc>
@@ -1804,11 +2136,9 @@
             <w:vAlign w:val="center"/>
           </w:tcPr>
           <w:p>
-            <w:proofErr w:type="spellStart"/>
             <w:r>
               <w:t>string</w:t>
             </w:r>
-            <w:proofErr w:type="spellEnd"/>
           </w:p>
         </w:tc>
         <w:tc>
@@ -1832,7 +2162,7 @@
           </w:tcPr>
           <w:p>
             <w:r>
-              <w:t>Non vuota, non nulla</w:t>
+              <w:t>Non vuota, non null</w:t>
             </w:r>
           </w:p>
         </w:tc>
@@ -1847,11 +2177,9 @@
             <w:shd w:val="clear" w:color="auto" w:fill="FFFFFF" w:themeFill="background1"/>
           </w:tcPr>
           <w:p>
-            <w:proofErr w:type="spellStart"/>
             <w:r>
               <w:t>data_circulation_within_study</w:t>
             </w:r>
-            <w:proofErr w:type="spellEnd"/>
           </w:p>
         </w:tc>
         <w:tc>
@@ -1861,11 +2189,9 @@
             <w:vAlign w:val="center"/>
           </w:tcPr>
           <w:p>
-            <w:proofErr w:type="spellStart"/>
             <w:r>
               <w:t>string</w:t>
             </w:r>
-            <w:proofErr w:type="spellEnd"/>
           </w:p>
         </w:tc>
         <w:tc>
@@ -1900,11 +2226,9 @@
             <w:shd w:val="clear" w:color="auto" w:fill="DEEAF6" w:themeFill="accent1" w:themeFillTint="33"/>
           </w:tcPr>
           <w:p>
-            <w:proofErr w:type="spellStart"/>
             <w:r>
               <w:t>file_keep_placement</w:t>
             </w:r>
-            <w:proofErr w:type="spellEnd"/>
           </w:p>
         </w:tc>
         <w:tc>
@@ -1914,11 +2238,9 @@
             <w:vAlign w:val="center"/>
           </w:tcPr>
           <w:p>
-            <w:proofErr w:type="spellStart"/>
             <w:r>
               <w:t>string</w:t>
             </w:r>
-            <w:proofErr w:type="spellEnd"/>
           </w:p>
         </w:tc>
         <w:tc>
@@ -1953,13 +2275,8 @@
             <w:shd w:val="clear" w:color="auto" w:fill="FFFFFF" w:themeFill="background1"/>
           </w:tcPr>
           <w:p>
-            <w:proofErr w:type="spellStart"/>
-            <w:r>
-              <w:t>file_conservation_time</w:t>
-            </w:r>
-            <w:proofErr w:type="spellEnd"/>
-            <w:r>
-              <w:t xml:space="preserve"> </w:t>
+            <w:r>
+              <w:t xml:space="preserve">file_conservation_time </w:t>
             </w:r>
           </w:p>
         </w:tc>
@@ -1970,11 +2287,9 @@
             <w:vAlign w:val="center"/>
           </w:tcPr>
           <w:p>
-            <w:proofErr w:type="spellStart"/>
             <w:r>
               <w:t>string</w:t>
             </w:r>
-            <w:proofErr w:type="spellEnd"/>
           </w:p>
         </w:tc>
         <w:tc>
@@ -2009,11 +2324,9 @@
             <w:shd w:val="clear" w:color="auto" w:fill="DEEAF6" w:themeFill="accent1" w:themeFillTint="33"/>
           </w:tcPr>
           <w:p>
-            <w:proofErr w:type="spellStart"/>
             <w:r>
               <w:t>treatment_cease</w:t>
             </w:r>
-            <w:proofErr w:type="spellEnd"/>
           </w:p>
         </w:tc>
         <w:tc>
@@ -2023,11 +2336,9 @@
             <w:vAlign w:val="center"/>
           </w:tcPr>
           <w:p>
-            <w:proofErr w:type="spellStart"/>
             <w:r>
               <w:t>string</w:t>
             </w:r>
-            <w:proofErr w:type="spellEnd"/>
           </w:p>
         </w:tc>
         <w:tc>
@@ -2074,11 +2385,9 @@
             <w:vAlign w:val="center"/>
           </w:tcPr>
           <w:p>
-            <w:proofErr w:type="spellStart"/>
             <w:r>
               <w:t>string</w:t>
             </w:r>
-            <w:proofErr w:type="spellEnd"/>
           </w:p>
         </w:tc>
         <w:tc>
@@ -2110,41 +2419,37 @@
         <w:tc>
           <w:tcPr>
             <w:tcW w:w="3049" w:type="dxa"/>
-            <w:shd w:val="clear" w:color="auto" w:fill="FFFFFF" w:themeFill="background1"/>
-          </w:tcPr>
-          <w:p>
-            <w:proofErr w:type="spellStart"/>
-            <w:r>
-              <w:t>documents</w:t>
-            </w:r>
-            <w:proofErr w:type="spellEnd"/>
+            <w:shd w:val="clear" w:color="auto" w:fill="DEEAF6" w:themeFill="accent1" w:themeFillTint="33"/>
+          </w:tcPr>
+          <w:p>
+            <w:r>
+              <w:t>document</w:t>
+            </w:r>
           </w:p>
         </w:tc>
         <w:tc>
           <w:tcPr>
             <w:tcW w:w="1640" w:type="dxa"/>
-            <w:shd w:val="clear" w:color="auto" w:fill="FFFFFF" w:themeFill="background1"/>
+            <w:shd w:val="clear" w:color="auto" w:fill="DEEAF6" w:themeFill="accent1" w:themeFillTint="33"/>
             <w:vAlign w:val="center"/>
           </w:tcPr>
           <w:p>
-            <w:proofErr w:type="spellStart"/>
-            <w:r>
-              <w:t>hasMany</w:t>
-            </w:r>
-            <w:proofErr w:type="spellEnd"/>
+            <w:r>
+              <w:t>documents…</w:t>
+            </w:r>
           </w:p>
         </w:tc>
         <w:tc>
           <w:tcPr>
             <w:tcW w:w="995" w:type="dxa"/>
-            <w:shd w:val="clear" w:color="auto" w:fill="FFFFFF" w:themeFill="background1"/>
+            <w:shd w:val="clear" w:color="auto" w:fill="DEEAF6" w:themeFill="accent1" w:themeFillTint="33"/>
           </w:tcPr>
           <w:p/>
         </w:tc>
         <w:tc>
           <w:tcPr>
             <w:tcW w:w="907" w:type="dxa"/>
-            <w:shd w:val="clear" w:color="auto" w:fill="FFFFFF" w:themeFill="background1"/>
+            <w:shd w:val="clear" w:color="auto" w:fill="DEEAF6" w:themeFill="accent1" w:themeFillTint="33"/>
             <w:vAlign w:val="center"/>
           </w:tcPr>
           <w:p>
@@ -2164,30 +2469,1591 @@
         <w:tc>
           <w:tcPr>
             <w:tcW w:w="3147" w:type="dxa"/>
-            <w:shd w:val="clear" w:color="auto" w:fill="FFFFFF" w:themeFill="background1"/>
-          </w:tcPr>
-          <w:p>
-            <w:proofErr w:type="spellStart"/>
-            <w:r>
-              <w:t>hasMany</w:t>
-            </w:r>
-            <w:proofErr w:type="spellEnd"/>
+            <w:shd w:val="clear" w:color="auto" w:fill="DEEAF6" w:themeFill="accent1" w:themeFillTint="33"/>
+          </w:tcPr>
+          <w:p>
+            <w:r>
+              <w:t>onDelete: no action, onUpdate: cascade</w:t>
+            </w:r>
+          </w:p>
+        </w:tc>
+      </w:tr>
+      <w:tr>
+        <w:trPr>
+          <w:trHeight w:val="340"/>
+        </w:trPr>
+        <w:tc>
+          <w:tcPr>
+            <w:tcW w:w="3049" w:type="dxa"/>
+            <w:shd w:val="clear" w:color="auto" w:fill="FFFFFF" w:themeFill="background1"/>
+          </w:tcPr>
+          <w:p>
+            <w:r>
+              <w:t>authorized_subject</w:t>
+            </w:r>
+          </w:p>
+        </w:tc>
+        <w:tc>
+          <w:tcPr>
+            <w:tcW w:w="1640" w:type="dxa"/>
+            <w:shd w:val="clear" w:color="auto" w:fill="FFFFFF" w:themeFill="background1"/>
+            <w:vAlign w:val="center"/>
+          </w:tcPr>
+          <w:p>
+            <w:r>
+              <w:t>t_r_a_s</w:t>
+            </w:r>
+            <w:r>
+              <w:t>_t</w:t>
+            </w:r>
             <w:r>
               <w:t xml:space="preserve"> </w:t>
             </w:r>
-            <w:proofErr w:type="spellStart"/>
-            <w:r>
-              <w:t>documents</w:t>
-            </w:r>
-            <w:proofErr w:type="spellEnd"/>
-            <w:r>
-              <w:t xml:space="preserve"> in </w:t>
-            </w:r>
-            <w:proofErr w:type="spellStart"/>
-            <w:r>
-              <w:t>document_manager</w:t>
-            </w:r>
-            <w:proofErr w:type="spellEnd"/>
+            <w:r>
+              <w:rPr>
+                <w:rStyle w:val="Rimandonotaapidipagina"/>
+              </w:rPr>
+              <w:footnoteReference w:id="1"/>
+            </w:r>
+          </w:p>
+        </w:tc>
+        <w:tc>
+          <w:tcPr>
+            <w:tcW w:w="995" w:type="dxa"/>
+            <w:shd w:val="clear" w:color="auto" w:fill="FFFFFF" w:themeFill="background1"/>
+          </w:tcPr>
+          <w:p/>
+        </w:tc>
+        <w:tc>
+          <w:tcPr>
+            <w:tcW w:w="907" w:type="dxa"/>
+            <w:shd w:val="clear" w:color="auto" w:fill="FFFFFF" w:themeFill="background1"/>
+            <w:vAlign w:val="center"/>
+          </w:tcPr>
+          <w:p>
+            <w:pPr>
+              <w:jc w:val="center"/>
+              <w:rPr>
+                <w:rFonts w:ascii="Segoe UI Symbol" w:hAnsi="Segoe UI Symbol" w:cs="Segoe UI Symbol"/>
+                <w:color w:val="222222"/>
+                <w:shd w:val="clear" w:color="auto" w:fill="FFFFFF"/>
+              </w:rPr>
+            </w:pPr>
+            <w:r>
+              <w:rPr>
+                <w:rFonts w:ascii="Segoe UI Symbol" w:hAnsi="Segoe UI Symbol" w:cs="Segoe UI Symbol"/>
+                <w:color w:val="222222"/>
+                <w:shd w:val="clear" w:color="auto" w:fill="FFFFFF"/>
+              </w:rPr>
+              <w:t>✔</w:t>
+            </w:r>
+          </w:p>
+        </w:tc>
+        <w:tc>
+          <w:tcPr>
+            <w:tcW w:w="3147" w:type="dxa"/>
+            <w:shd w:val="clear" w:color="auto" w:fill="FFFFFF" w:themeFill="background1"/>
+          </w:tcPr>
+          <w:p>
+            <w:r>
+              <w:t>onDelete: no action, onUpdate: cascade</w:t>
+            </w:r>
+          </w:p>
+        </w:tc>
+      </w:tr>
+      <w:tr>
+        <w:trPr>
+          <w:trHeight w:val="340"/>
+        </w:trPr>
+        <w:tc>
+          <w:tcPr>
+            <w:tcW w:w="3049" w:type="dxa"/>
+            <w:shd w:val="clear" w:color="auto" w:fill="DEEAF6" w:themeFill="accent1" w:themeFillTint="33"/>
+          </w:tcPr>
+          <w:p>
+            <w:r>
+              <w:t>created_on</w:t>
+            </w:r>
+          </w:p>
+        </w:tc>
+        <w:tc>
+          <w:tcPr>
+            <w:tcW w:w="1640" w:type="dxa"/>
+            <w:shd w:val="clear" w:color="auto" w:fill="DEEAF6" w:themeFill="accent1" w:themeFillTint="33"/>
+            <w:vAlign w:val="center"/>
+          </w:tcPr>
+          <w:p>
+            <w:r>
+              <w:t>date</w:t>
+            </w:r>
+          </w:p>
+        </w:tc>
+        <w:tc>
+          <w:tcPr>
+            <w:tcW w:w="995" w:type="dxa"/>
+            <w:shd w:val="clear" w:color="auto" w:fill="DEEAF6" w:themeFill="accent1" w:themeFillTint="33"/>
+          </w:tcPr>
+          <w:p/>
+        </w:tc>
+        <w:tc>
+          <w:tcPr>
+            <w:tcW w:w="907" w:type="dxa"/>
+            <w:shd w:val="clear" w:color="auto" w:fill="DEEAF6" w:themeFill="accent1" w:themeFillTint="33"/>
+            <w:vAlign w:val="center"/>
+          </w:tcPr>
+          <w:p>
+            <w:pPr>
+              <w:jc w:val="center"/>
+              <w:rPr>
+                <w:rFonts w:ascii="Segoe UI Symbol" w:hAnsi="Segoe UI Symbol" w:cs="Segoe UI Symbol"/>
+                <w:color w:val="222222"/>
+                <w:shd w:val="clear" w:color="auto" w:fill="FFFFFF"/>
+              </w:rPr>
+            </w:pPr>
+          </w:p>
+        </w:tc>
+        <w:tc>
+          <w:tcPr>
+            <w:tcW w:w="3147" w:type="dxa"/>
+            <w:shd w:val="clear" w:color="auto" w:fill="DEEAF6" w:themeFill="accent1" w:themeFillTint="33"/>
+          </w:tcPr>
+          <w:p>
+            <w:r>
+              <w:t>Non vuota, non null</w:t>
+            </w:r>
+          </w:p>
+        </w:tc>
+      </w:tr>
+      <w:tr>
+        <w:trPr>
+          <w:trHeight w:val="340"/>
+        </w:trPr>
+        <w:tc>
+          <w:tcPr>
+            <w:tcW w:w="3049" w:type="dxa"/>
+            <w:shd w:val="clear" w:color="auto" w:fill="FFFFFF" w:themeFill="background1"/>
+          </w:tcPr>
+          <w:p>
+            <w:r>
+              <w:t>created_by</w:t>
+            </w:r>
+          </w:p>
+        </w:tc>
+        <w:tc>
+          <w:tcPr>
+            <w:tcW w:w="1640" w:type="dxa"/>
+            <w:shd w:val="clear" w:color="auto" w:fill="FFFFFF" w:themeFill="background1"/>
+            <w:vAlign w:val="center"/>
+          </w:tcPr>
+          <w:p>
+            <w:r>
+              <w:t>users_table</w:t>
+            </w:r>
+          </w:p>
+        </w:tc>
+        <w:tc>
+          <w:tcPr>
+            <w:tcW w:w="995" w:type="dxa"/>
+            <w:shd w:val="clear" w:color="auto" w:fill="FFFFFF" w:themeFill="background1"/>
+          </w:tcPr>
+          <w:p/>
+        </w:tc>
+        <w:tc>
+          <w:tcPr>
+            <w:tcW w:w="907" w:type="dxa"/>
+            <w:shd w:val="clear" w:color="auto" w:fill="FFFFFF" w:themeFill="background1"/>
+            <w:vAlign w:val="center"/>
+          </w:tcPr>
+          <w:p>
+            <w:pPr>
+              <w:jc w:val="center"/>
+              <w:rPr>
+                <w:rFonts w:ascii="Segoe UI Symbol" w:hAnsi="Segoe UI Symbol" w:cs="Segoe UI Symbol"/>
+                <w:color w:val="222222"/>
+                <w:shd w:val="clear" w:color="auto" w:fill="FFFFFF"/>
+              </w:rPr>
+            </w:pPr>
+            <w:r>
+              <w:rPr>
+                <w:rFonts w:ascii="Segoe UI Symbol" w:hAnsi="Segoe UI Symbol" w:cs="Segoe UI Symbol"/>
+                <w:color w:val="222222"/>
+                <w:shd w:val="clear" w:color="auto" w:fill="FFFFFF"/>
+              </w:rPr>
+              <w:t>✔</w:t>
+            </w:r>
+          </w:p>
+        </w:tc>
+        <w:tc>
+          <w:tcPr>
+            <w:tcW w:w="3147" w:type="dxa"/>
+            <w:shd w:val="clear" w:color="auto" w:fill="FFFFFF" w:themeFill="background1"/>
+          </w:tcPr>
+          <w:p>
+            <w:r>
+              <w:t>onDelete: no action, onUpdate: cascade</w:t>
+            </w:r>
+          </w:p>
+        </w:tc>
+      </w:tr>
+      <w:tr>
+        <w:trPr>
+          <w:trHeight w:val="340"/>
+        </w:trPr>
+        <w:tc>
+          <w:tcPr>
+            <w:tcW w:w="3049" w:type="dxa"/>
+            <w:shd w:val="clear" w:color="auto" w:fill="DEEAF6" w:themeFill="accent1" w:themeFillTint="33"/>
+          </w:tcPr>
+          <w:p>
+            <w:r>
+              <w:t>updated_on</w:t>
+            </w:r>
+          </w:p>
+        </w:tc>
+        <w:tc>
+          <w:tcPr>
+            <w:tcW w:w="1640" w:type="dxa"/>
+            <w:shd w:val="clear" w:color="auto" w:fill="DEEAF6" w:themeFill="accent1" w:themeFillTint="33"/>
+            <w:vAlign w:val="center"/>
+          </w:tcPr>
+          <w:p>
+            <w:r>
+              <w:t>date</w:t>
+            </w:r>
+          </w:p>
+        </w:tc>
+        <w:tc>
+          <w:tcPr>
+            <w:tcW w:w="995" w:type="dxa"/>
+            <w:shd w:val="clear" w:color="auto" w:fill="DEEAF6" w:themeFill="accent1" w:themeFillTint="33"/>
+          </w:tcPr>
+          <w:p/>
+        </w:tc>
+        <w:tc>
+          <w:tcPr>
+            <w:tcW w:w="907" w:type="dxa"/>
+            <w:shd w:val="clear" w:color="auto" w:fill="DEEAF6" w:themeFill="accent1" w:themeFillTint="33"/>
+            <w:vAlign w:val="center"/>
+          </w:tcPr>
+          <w:p>
+            <w:pPr>
+              <w:jc w:val="center"/>
+              <w:rPr>
+                <w:rFonts w:ascii="Segoe UI Symbol" w:hAnsi="Segoe UI Symbol" w:cs="Segoe UI Symbol"/>
+                <w:color w:val="222222"/>
+                <w:shd w:val="clear" w:color="auto" w:fill="FFFFFF"/>
+              </w:rPr>
+            </w:pPr>
+          </w:p>
+        </w:tc>
+        <w:tc>
+          <w:tcPr>
+            <w:tcW w:w="3147" w:type="dxa"/>
+            <w:shd w:val="clear" w:color="auto" w:fill="DEEAF6" w:themeFill="accent1" w:themeFillTint="33"/>
+          </w:tcPr>
+          <w:p/>
+        </w:tc>
+      </w:tr>
+      <w:tr>
+        <w:trPr>
+          <w:trHeight w:val="340"/>
+        </w:trPr>
+        <w:tc>
+          <w:tcPr>
+            <w:tcW w:w="3049" w:type="dxa"/>
+            <w:shd w:val="clear" w:color="auto" w:fill="FFFFFF" w:themeFill="background1"/>
+          </w:tcPr>
+          <w:p>
+            <w:r>
+              <w:t>updated_by</w:t>
+            </w:r>
+          </w:p>
+        </w:tc>
+        <w:tc>
+          <w:tcPr>
+            <w:tcW w:w="1640" w:type="dxa"/>
+            <w:shd w:val="clear" w:color="auto" w:fill="FFFFFF" w:themeFill="background1"/>
+            <w:vAlign w:val="center"/>
+          </w:tcPr>
+          <w:p>
+            <w:r>
+              <w:t>user_table</w:t>
+            </w:r>
+          </w:p>
+        </w:tc>
+        <w:tc>
+          <w:tcPr>
+            <w:tcW w:w="995" w:type="dxa"/>
+            <w:shd w:val="clear" w:color="auto" w:fill="FFFFFF" w:themeFill="background1"/>
+          </w:tcPr>
+          <w:p/>
+        </w:tc>
+        <w:tc>
+          <w:tcPr>
+            <w:tcW w:w="907" w:type="dxa"/>
+            <w:shd w:val="clear" w:color="auto" w:fill="FFFFFF" w:themeFill="background1"/>
+            <w:vAlign w:val="center"/>
+          </w:tcPr>
+          <w:p>
+            <w:pPr>
+              <w:jc w:val="center"/>
+              <w:rPr>
+                <w:rFonts w:ascii="Segoe UI Symbol" w:hAnsi="Segoe UI Symbol" w:cs="Segoe UI Symbol"/>
+                <w:color w:val="222222"/>
+                <w:shd w:val="clear" w:color="auto" w:fill="FFFFFF"/>
+              </w:rPr>
+            </w:pPr>
+            <w:r>
+              <w:rPr>
+                <w:rFonts w:ascii="Segoe UI Symbol" w:hAnsi="Segoe UI Symbol" w:cs="Segoe UI Symbol"/>
+                <w:color w:val="222222"/>
+                <w:shd w:val="clear" w:color="auto" w:fill="FFFFFF"/>
+              </w:rPr>
+              <w:t>✔</w:t>
+            </w:r>
+          </w:p>
+        </w:tc>
+        <w:tc>
+          <w:tcPr>
+            <w:tcW w:w="3147" w:type="dxa"/>
+            <w:shd w:val="clear" w:color="auto" w:fill="FFFFFF" w:themeFill="background1"/>
+          </w:tcPr>
+          <w:p>
+            <w:r>
+              <w:t>onDelete: no action, onUpdate: cascade</w:t>
+            </w:r>
+          </w:p>
+        </w:tc>
+      </w:tr>
+    </w:tbl>
+    <w:p>
+      <w:pPr>
+        <w:rPr>
+          <w:i/>
+        </w:rPr>
+      </w:pPr>
+    </w:p>
+    <w:p>
+      <w:pPr>
+        <w:pStyle w:val="Titolo2"/>
+        <w:rPr>
+          <w:rFonts w:asciiTheme="minorHAnsi" w:hAnsiTheme="minorHAnsi" w:cstheme="minorHAnsi"/>
+          <w:b/>
+          <w:color w:val="auto"/>
+          <w:sz w:val="24"/>
+          <w:szCs w:val="24"/>
+        </w:rPr>
+      </w:pPr>
+      <w:r>
+        <w:rPr>
+          <w:rFonts w:asciiTheme="minorHAnsi" w:hAnsiTheme="minorHAnsi" w:cstheme="minorHAnsi"/>
+          <w:b/>
+          <w:color w:val="auto"/>
+          <w:sz w:val="24"/>
+          <w:szCs w:val="24"/>
+        </w:rPr>
+        <w:t xml:space="preserve">Relazioni </w:t>
+      </w:r>
+      <w:r>
+        <w:rPr>
+          <w:rFonts w:asciiTheme="minorHAnsi" w:hAnsiTheme="minorHAnsi" w:cstheme="minorHAnsi"/>
+          <w:b/>
+          <w:i/>
+          <w:color w:val="auto"/>
+          <w:sz w:val="24"/>
+          <w:szCs w:val="24"/>
+        </w:rPr>
+        <w:t>treatment_register_table</w:t>
+      </w:r>
+    </w:p>
+    <w:p>
+      <w:r>
+        <w:t xml:space="preserve">La tabella possiede diverse chiavi esterne, ogni trattamento viene creato da un utente della tabella </w:t>
+      </w:r>
+      <w:r>
+        <w:rPr>
+          <w:i/>
+        </w:rPr>
+        <w:t>users_table</w:t>
+      </w:r>
+      <w:r>
+        <w:t xml:space="preserve"> e può venire allo stesso modo aggiornato da un utente della stessa tabella. Inoltre ogni trattamento fa riferimento ad un unico soggetto autorizzato della tabella </w:t>
+      </w:r>
+      <w:r>
+        <w:rPr>
+          <w:i/>
+        </w:rPr>
+        <w:t>treatment_register_authorized_subjects</w:t>
+      </w:r>
+      <w:r>
+        <w:rPr>
+          <w:i/>
+        </w:rPr>
+        <w:t>_table</w:t>
+      </w:r>
+      <w:r>
+        <w:t>. Ogni trattamento inoltre ha un relativo documento presente nel gestore documenti, eventuali ulteriori documenti relativi possono essere trovati attraverso una query effettuata dall’applicazione in caso di ricerche o filtraggi specifici.</w:t>
+      </w:r>
+      <w:r>
+        <w:br w:type="page"/>
+      </w:r>
+    </w:p>
+    <w:p>
+      <w:pPr>
+        <w:pStyle w:val="Titolo1"/>
+        <w:rPr>
+          <w:rFonts w:asciiTheme="minorHAnsi" w:hAnsiTheme="minorHAnsi" w:cstheme="minorHAnsi"/>
+          <w:b/>
+          <w:color w:val="auto"/>
+          <w:sz w:val="28"/>
+        </w:rPr>
+      </w:pPr>
+      <w:bookmarkStart w:id="4" w:name="_Toc535327060"/>
+      <w:r>
+        <w:rPr>
+          <w:rFonts w:asciiTheme="minorHAnsi" w:hAnsiTheme="minorHAnsi" w:cstheme="minorHAnsi"/>
+          <w:b/>
+          <w:color w:val="auto"/>
+          <w:sz w:val="28"/>
+        </w:rPr>
+        <w:lastRenderedPageBreak/>
+        <w:t xml:space="preserve">Tabella </w:t>
+      </w:r>
+      <w:r>
+        <w:rPr>
+          <w:rFonts w:asciiTheme="minorHAnsi" w:hAnsiTheme="minorHAnsi" w:cstheme="minorHAnsi"/>
+          <w:b/>
+          <w:color w:val="auto"/>
+          <w:sz w:val="28"/>
+        </w:rPr>
+        <w:t>r</w:t>
+      </w:r>
+      <w:r>
+        <w:rPr>
+          <w:rFonts w:asciiTheme="minorHAnsi" w:hAnsiTheme="minorHAnsi" w:cstheme="minorHAnsi"/>
+          <w:b/>
+          <w:color w:val="auto"/>
+          <w:sz w:val="28"/>
+        </w:rPr>
+        <w:t xml:space="preserve">egistro dei </w:t>
+      </w:r>
+      <w:r>
+        <w:rPr>
+          <w:rFonts w:asciiTheme="minorHAnsi" w:hAnsiTheme="minorHAnsi" w:cstheme="minorHAnsi"/>
+          <w:b/>
+          <w:color w:val="auto"/>
+          <w:sz w:val="28"/>
+        </w:rPr>
+        <w:t>soggetti a</w:t>
+      </w:r>
+      <w:r>
+        <w:rPr>
+          <w:rFonts w:asciiTheme="minorHAnsi" w:hAnsiTheme="minorHAnsi" w:cstheme="minorHAnsi"/>
+          <w:b/>
+          <w:color w:val="auto"/>
+          <w:sz w:val="28"/>
+        </w:rPr>
+        <w:t xml:space="preserve">utorizzati al </w:t>
+      </w:r>
+      <w:r>
+        <w:rPr>
+          <w:rFonts w:asciiTheme="minorHAnsi" w:hAnsiTheme="minorHAnsi" w:cstheme="minorHAnsi"/>
+          <w:b/>
+          <w:color w:val="auto"/>
+          <w:sz w:val="28"/>
+        </w:rPr>
+        <w:t>t</w:t>
+      </w:r>
+      <w:r>
+        <w:rPr>
+          <w:rFonts w:asciiTheme="minorHAnsi" w:hAnsiTheme="minorHAnsi" w:cstheme="minorHAnsi"/>
+          <w:b/>
+          <w:color w:val="auto"/>
+          <w:sz w:val="28"/>
+        </w:rPr>
+        <w:t>rattamento: treatment_register_authorized_subjects</w:t>
+      </w:r>
+      <w:bookmarkEnd w:id="4"/>
+      <w:r>
+        <w:rPr>
+          <w:rFonts w:asciiTheme="minorHAnsi" w:hAnsiTheme="minorHAnsi" w:cstheme="minorHAnsi"/>
+          <w:b/>
+          <w:color w:val="auto"/>
+          <w:sz w:val="28"/>
+        </w:rPr>
+        <w:t>_table</w:t>
+      </w:r>
+    </w:p>
+    <w:p>
+      <w:r>
+        <w:t xml:space="preserve">Nella tabella sono presenti tutti i soggetti autorizzati al trattamento dei dati, su questa tabella </w:t>
+      </w:r>
+      <w:r>
+        <w:t>possono</w:t>
+      </w:r>
+      <w:r>
+        <w:t xml:space="preserve"> essere effettuate le solite azioni di CRUD dagli utenti attraverso l’applicazione.</w:t>
+      </w:r>
+    </w:p>
+    <w:tbl>
+      <w:tblPr>
+        <w:tblStyle w:val="Grigliatabella"/>
+        <w:tblW w:w="9738" w:type="dxa"/>
+        <w:tblLook w:val="04A0" w:firstRow="1" w:lastRow="0" w:firstColumn="1" w:lastColumn="0" w:noHBand="0" w:noVBand="1"/>
+      </w:tblPr>
+      <w:tblGrid>
+        <w:gridCol w:w="3298"/>
+        <w:gridCol w:w="1544"/>
+        <w:gridCol w:w="995"/>
+        <w:gridCol w:w="907"/>
+        <w:gridCol w:w="2994"/>
+      </w:tblGrid>
+      <w:tr>
+        <w:tc>
+          <w:tcPr>
+            <w:tcW w:w="3298" w:type="dxa"/>
+            <w:shd w:val="clear" w:color="auto" w:fill="9CC2E5" w:themeFill="accent1" w:themeFillTint="99"/>
+            <w:vAlign w:val="center"/>
+          </w:tcPr>
+          <w:p>
+            <w:pPr>
+              <w:jc w:val="center"/>
+              <w:rPr>
+                <w:b/>
+              </w:rPr>
+            </w:pPr>
+            <w:r>
+              <w:rPr>
+                <w:b/>
+              </w:rPr>
+              <w:t>Colonne</w:t>
+            </w:r>
+          </w:p>
+        </w:tc>
+        <w:tc>
+          <w:tcPr>
+            <w:tcW w:w="1544" w:type="dxa"/>
+            <w:shd w:val="clear" w:color="auto" w:fill="9CC2E5" w:themeFill="accent1" w:themeFillTint="99"/>
+            <w:vAlign w:val="center"/>
+          </w:tcPr>
+          <w:p>
+            <w:pPr>
+              <w:jc w:val="center"/>
+              <w:rPr>
+                <w:b/>
+              </w:rPr>
+            </w:pPr>
+            <w:r>
+              <w:rPr>
+                <w:b/>
+              </w:rPr>
+              <w:t>Tipo di dato</w:t>
+            </w:r>
+          </w:p>
+        </w:tc>
+        <w:tc>
+          <w:tcPr>
+            <w:tcW w:w="995" w:type="dxa"/>
+            <w:shd w:val="clear" w:color="auto" w:fill="9CC2E5" w:themeFill="accent1" w:themeFillTint="99"/>
+            <w:vAlign w:val="center"/>
+          </w:tcPr>
+          <w:p>
+            <w:pPr>
+              <w:jc w:val="center"/>
+              <w:rPr>
+                <w:b/>
+              </w:rPr>
+            </w:pPr>
+            <w:r>
+              <w:rPr>
+                <w:b/>
+              </w:rPr>
+              <w:t>Chiave primaria</w:t>
+            </w:r>
+          </w:p>
+        </w:tc>
+        <w:tc>
+          <w:tcPr>
+            <w:tcW w:w="907" w:type="dxa"/>
+            <w:shd w:val="clear" w:color="auto" w:fill="9CC2E5" w:themeFill="accent1" w:themeFillTint="99"/>
+            <w:vAlign w:val="center"/>
+          </w:tcPr>
+          <w:p>
+            <w:pPr>
+              <w:jc w:val="center"/>
+              <w:rPr>
+                <w:b/>
+              </w:rPr>
+            </w:pPr>
+            <w:r>
+              <w:rPr>
+                <w:b/>
+              </w:rPr>
+              <w:t>Chiave esterna</w:t>
+            </w:r>
+          </w:p>
+        </w:tc>
+        <w:tc>
+          <w:tcPr>
+            <w:tcW w:w="2994" w:type="dxa"/>
+            <w:shd w:val="clear" w:color="auto" w:fill="9CC2E5" w:themeFill="accent1" w:themeFillTint="99"/>
+            <w:vAlign w:val="center"/>
+          </w:tcPr>
+          <w:p>
+            <w:pPr>
+              <w:jc w:val="center"/>
+              <w:rPr>
+                <w:b/>
+              </w:rPr>
+            </w:pPr>
+            <w:r>
+              <w:rPr>
+                <w:b/>
+              </w:rPr>
+              <w:t>Vincoli</w:t>
+            </w:r>
+          </w:p>
+        </w:tc>
+      </w:tr>
+      <w:tr>
+        <w:trPr>
+          <w:trHeight w:val="340"/>
+        </w:trPr>
+        <w:tc>
+          <w:tcPr>
+            <w:tcW w:w="3298" w:type="dxa"/>
+          </w:tcPr>
+          <w:p>
+            <w:r>
+              <w:t>id</w:t>
+            </w:r>
+          </w:p>
+        </w:tc>
+        <w:tc>
+          <w:tcPr>
+            <w:tcW w:w="1544" w:type="dxa"/>
+          </w:tcPr>
+          <w:p>
+            <w:r>
+              <w:t>int</w:t>
+            </w:r>
+          </w:p>
+        </w:tc>
+        <w:tc>
+          <w:tcPr>
+            <w:tcW w:w="995" w:type="dxa"/>
+          </w:tcPr>
+          <w:p>
+            <w:pPr>
+              <w:jc w:val="center"/>
+              <w:rPr>
+                <w:rFonts w:ascii="Segoe UI Symbol" w:hAnsi="Segoe UI Symbol" w:cs="Segoe UI Symbol"/>
+                <w:color w:val="222222"/>
+                <w:shd w:val="clear" w:color="auto" w:fill="FFFFFF"/>
+              </w:rPr>
+            </w:pPr>
+            <w:r>
+              <w:rPr>
+                <w:rFonts w:ascii="Segoe UI Symbol" w:hAnsi="Segoe UI Symbol" w:cs="Segoe UI Symbol"/>
+                <w:color w:val="222222"/>
+                <w:shd w:val="clear" w:color="auto" w:fill="FFFFFF"/>
+              </w:rPr>
+              <w:t>✔</w:t>
+            </w:r>
+          </w:p>
+        </w:tc>
+        <w:tc>
+          <w:tcPr>
+            <w:tcW w:w="907" w:type="dxa"/>
+          </w:tcPr>
+          <w:p/>
+        </w:tc>
+        <w:tc>
+          <w:tcPr>
+            <w:tcW w:w="2994" w:type="dxa"/>
+          </w:tcPr>
+          <w:p>
+            <w:r>
+              <w:t>Incrementale</w:t>
+            </w:r>
+          </w:p>
+        </w:tc>
+      </w:tr>
+      <w:tr>
+        <w:trPr>
+          <w:trHeight w:val="340"/>
+        </w:trPr>
+        <w:tc>
+          <w:tcPr>
+            <w:tcW w:w="3298" w:type="dxa"/>
+            <w:shd w:val="clear" w:color="auto" w:fill="DEEAF6" w:themeFill="accent1" w:themeFillTint="33"/>
+          </w:tcPr>
+          <w:p>
+            <w:r>
+              <w:t>full_name</w:t>
+            </w:r>
+          </w:p>
+        </w:tc>
+        <w:tc>
+          <w:tcPr>
+            <w:tcW w:w="1544" w:type="dxa"/>
+            <w:shd w:val="clear" w:color="auto" w:fill="DEEAF6" w:themeFill="accent1" w:themeFillTint="33"/>
+          </w:tcPr>
+          <w:p>
+            <w:r>
+              <w:t>string</w:t>
+            </w:r>
+          </w:p>
+        </w:tc>
+        <w:tc>
+          <w:tcPr>
+            <w:tcW w:w="995" w:type="dxa"/>
+            <w:shd w:val="clear" w:color="auto" w:fill="DEEAF6" w:themeFill="accent1" w:themeFillTint="33"/>
+          </w:tcPr>
+          <w:p>
+            <w:pPr>
+              <w:jc w:val="center"/>
+            </w:pPr>
+          </w:p>
+        </w:tc>
+        <w:tc>
+          <w:tcPr>
+            <w:tcW w:w="907" w:type="dxa"/>
+            <w:shd w:val="clear" w:color="auto" w:fill="DEEAF6" w:themeFill="accent1" w:themeFillTint="33"/>
+          </w:tcPr>
+          <w:p/>
+        </w:tc>
+        <w:tc>
+          <w:tcPr>
+            <w:tcW w:w="2994" w:type="dxa"/>
+            <w:shd w:val="clear" w:color="auto" w:fill="DEEAF6" w:themeFill="accent1" w:themeFillTint="33"/>
+          </w:tcPr>
+          <w:p>
+            <w:r>
+              <w:t>Non vuota, non null</w:t>
+            </w:r>
+          </w:p>
+        </w:tc>
+      </w:tr>
+      <w:tr>
+        <w:trPr>
+          <w:trHeight w:val="340"/>
+        </w:trPr>
+        <w:tc>
+          <w:tcPr>
+            <w:tcW w:w="3298" w:type="dxa"/>
+            <w:shd w:val="clear" w:color="auto" w:fill="FFFFFF" w:themeFill="background1"/>
+          </w:tcPr>
+          <w:p>
+            <w:r>
+              <w:t>organisation</w:t>
+            </w:r>
+          </w:p>
+        </w:tc>
+        <w:tc>
+          <w:tcPr>
+            <w:tcW w:w="1544" w:type="dxa"/>
+            <w:shd w:val="clear" w:color="auto" w:fill="FFFFFF" w:themeFill="background1"/>
+            <w:vAlign w:val="center"/>
+          </w:tcPr>
+          <w:p>
+            <w:r>
+              <w:t>string</w:t>
+            </w:r>
+          </w:p>
+        </w:tc>
+        <w:tc>
+          <w:tcPr>
+            <w:tcW w:w="995" w:type="dxa"/>
+            <w:shd w:val="clear" w:color="auto" w:fill="FFFFFF" w:themeFill="background1"/>
+          </w:tcPr>
+          <w:p/>
+        </w:tc>
+        <w:tc>
+          <w:tcPr>
+            <w:tcW w:w="907" w:type="dxa"/>
+            <w:shd w:val="clear" w:color="auto" w:fill="FFFFFF" w:themeFill="background1"/>
+          </w:tcPr>
+          <w:p/>
+        </w:tc>
+        <w:tc>
+          <w:tcPr>
+            <w:tcW w:w="2994" w:type="dxa"/>
+            <w:shd w:val="clear" w:color="auto" w:fill="FFFFFF" w:themeFill="background1"/>
+          </w:tcPr>
+          <w:p>
+            <w:r>
+              <w:t>Non vuota, non null</w:t>
+            </w:r>
+          </w:p>
+        </w:tc>
+      </w:tr>
+      <w:tr>
+        <w:trPr>
+          <w:trHeight w:val="340"/>
+        </w:trPr>
+        <w:tc>
+          <w:tcPr>
+            <w:tcW w:w="3298" w:type="dxa"/>
+            <w:shd w:val="clear" w:color="auto" w:fill="DEEAF6" w:themeFill="accent1" w:themeFillTint="33"/>
+          </w:tcPr>
+          <w:p>
+            <w:r>
+              <w:t>role</w:t>
+            </w:r>
+          </w:p>
+        </w:tc>
+        <w:tc>
+          <w:tcPr>
+            <w:tcW w:w="1544" w:type="dxa"/>
+            <w:shd w:val="clear" w:color="auto" w:fill="DEEAF6" w:themeFill="accent1" w:themeFillTint="33"/>
+            <w:vAlign w:val="center"/>
+          </w:tcPr>
+          <w:p>
+            <w:r>
+              <w:t>string</w:t>
+            </w:r>
+          </w:p>
+        </w:tc>
+        <w:tc>
+          <w:tcPr>
+            <w:tcW w:w="995" w:type="dxa"/>
+            <w:shd w:val="clear" w:color="auto" w:fill="DEEAF6" w:themeFill="accent1" w:themeFillTint="33"/>
+          </w:tcPr>
+          <w:p/>
+        </w:tc>
+        <w:tc>
+          <w:tcPr>
+            <w:tcW w:w="907" w:type="dxa"/>
+            <w:shd w:val="clear" w:color="auto" w:fill="DEEAF6" w:themeFill="accent1" w:themeFillTint="33"/>
+          </w:tcPr>
+          <w:p/>
+        </w:tc>
+        <w:tc>
+          <w:tcPr>
+            <w:tcW w:w="2994" w:type="dxa"/>
+            <w:shd w:val="clear" w:color="auto" w:fill="DEEAF6" w:themeFill="accent1" w:themeFillTint="33"/>
+          </w:tcPr>
+          <w:p>
+            <w:r>
+              <w:t>Non vuota, non null</w:t>
+            </w:r>
+          </w:p>
+        </w:tc>
+      </w:tr>
+      <w:tr>
+        <w:trPr>
+          <w:trHeight w:val="340"/>
+        </w:trPr>
+        <w:tc>
+          <w:tcPr>
+            <w:tcW w:w="3298" w:type="dxa"/>
+            <w:shd w:val="clear" w:color="auto" w:fill="FFFFFF" w:themeFill="background1"/>
+          </w:tcPr>
+          <w:p>
+            <w:r>
+              <w:t>mail</w:t>
+            </w:r>
+          </w:p>
+        </w:tc>
+        <w:tc>
+          <w:tcPr>
+            <w:tcW w:w="1544" w:type="dxa"/>
+            <w:shd w:val="clear" w:color="auto" w:fill="FFFFFF" w:themeFill="background1"/>
+            <w:vAlign w:val="center"/>
+          </w:tcPr>
+          <w:p>
+            <w:r>
+              <w:t>string</w:t>
+            </w:r>
+          </w:p>
+        </w:tc>
+        <w:tc>
+          <w:tcPr>
+            <w:tcW w:w="995" w:type="dxa"/>
+            <w:shd w:val="clear" w:color="auto" w:fill="FFFFFF" w:themeFill="background1"/>
+          </w:tcPr>
+          <w:p/>
+        </w:tc>
+        <w:tc>
+          <w:tcPr>
+            <w:tcW w:w="907" w:type="dxa"/>
+            <w:shd w:val="clear" w:color="auto" w:fill="FFFFFF" w:themeFill="background1"/>
+          </w:tcPr>
+          <w:p/>
+        </w:tc>
+        <w:tc>
+          <w:tcPr>
+            <w:tcW w:w="2994" w:type="dxa"/>
+            <w:shd w:val="clear" w:color="auto" w:fill="FFFFFF" w:themeFill="background1"/>
+          </w:tcPr>
+          <w:p>
+            <w:r>
+              <w:t>Non vuota, non null</w:t>
+            </w:r>
+          </w:p>
+        </w:tc>
+      </w:tr>
+      <w:tr>
+        <w:trPr>
+          <w:trHeight w:val="340"/>
+        </w:trPr>
+        <w:tc>
+          <w:tcPr>
+            <w:tcW w:w="3298" w:type="dxa"/>
+            <w:shd w:val="clear" w:color="auto" w:fill="DEEAF6" w:themeFill="accent1" w:themeFillTint="33"/>
+          </w:tcPr>
+          <w:p>
+            <w:r>
+              <w:t>function</w:t>
+            </w:r>
+          </w:p>
+        </w:tc>
+        <w:tc>
+          <w:tcPr>
+            <w:tcW w:w="1544" w:type="dxa"/>
+            <w:shd w:val="clear" w:color="auto" w:fill="DEEAF6" w:themeFill="accent1" w:themeFillTint="33"/>
+            <w:vAlign w:val="center"/>
+          </w:tcPr>
+          <w:p>
+            <w:r>
+              <w:t>string</w:t>
+            </w:r>
+          </w:p>
+        </w:tc>
+        <w:tc>
+          <w:tcPr>
+            <w:tcW w:w="995" w:type="dxa"/>
+            <w:shd w:val="clear" w:color="auto" w:fill="DEEAF6" w:themeFill="accent1" w:themeFillTint="33"/>
+          </w:tcPr>
+          <w:p/>
+        </w:tc>
+        <w:tc>
+          <w:tcPr>
+            <w:tcW w:w="907" w:type="dxa"/>
+            <w:shd w:val="clear" w:color="auto" w:fill="DEEAF6" w:themeFill="accent1" w:themeFillTint="33"/>
+          </w:tcPr>
+          <w:p/>
+        </w:tc>
+        <w:tc>
+          <w:tcPr>
+            <w:tcW w:w="2994" w:type="dxa"/>
+            <w:shd w:val="clear" w:color="auto" w:fill="DEEAF6" w:themeFill="accent1" w:themeFillTint="33"/>
+          </w:tcPr>
+          <w:p>
+            <w:r>
+              <w:t>Non vuota, non null</w:t>
+            </w:r>
+          </w:p>
+        </w:tc>
+      </w:tr>
+      <w:tr>
+        <w:trPr>
+          <w:trHeight w:val="340"/>
+        </w:trPr>
+        <w:tc>
+          <w:tcPr>
+            <w:tcW w:w="3298" w:type="dxa"/>
+            <w:shd w:val="clear" w:color="auto" w:fill="FFFFFF" w:themeFill="background1"/>
+          </w:tcPr>
+          <w:p>
+            <w:r>
+              <w:t>is_system_admin</w:t>
+            </w:r>
+          </w:p>
+        </w:tc>
+        <w:tc>
+          <w:tcPr>
+            <w:tcW w:w="1544" w:type="dxa"/>
+            <w:shd w:val="clear" w:color="auto" w:fill="FFFFFF" w:themeFill="background1"/>
+            <w:vAlign w:val="center"/>
+          </w:tcPr>
+          <w:p>
+            <w:r>
+              <w:t>boolean</w:t>
+            </w:r>
+          </w:p>
+        </w:tc>
+        <w:tc>
+          <w:tcPr>
+            <w:tcW w:w="995" w:type="dxa"/>
+            <w:shd w:val="clear" w:color="auto" w:fill="FFFFFF" w:themeFill="background1"/>
+          </w:tcPr>
+          <w:p/>
+        </w:tc>
+        <w:tc>
+          <w:tcPr>
+            <w:tcW w:w="907" w:type="dxa"/>
+            <w:shd w:val="clear" w:color="auto" w:fill="FFFFFF" w:themeFill="background1"/>
+          </w:tcPr>
+          <w:p/>
+        </w:tc>
+        <w:tc>
+          <w:tcPr>
+            <w:tcW w:w="2994" w:type="dxa"/>
+            <w:shd w:val="clear" w:color="auto" w:fill="FFFFFF" w:themeFill="background1"/>
+          </w:tcPr>
+          <w:p>
+            <w:r>
+              <w:t>Non vuota, non null</w:t>
+            </w:r>
+          </w:p>
+        </w:tc>
+      </w:tr>
+      <w:tr>
+        <w:trPr>
+          <w:trHeight w:val="340"/>
+        </w:trPr>
+        <w:tc>
+          <w:tcPr>
+            <w:tcW w:w="3298" w:type="dxa"/>
+            <w:shd w:val="clear" w:color="auto" w:fill="DEEAF6" w:themeFill="accent1" w:themeFillTint="33"/>
+          </w:tcPr>
+          <w:p>
+            <w:r>
+              <w:t>authorized_treatment_areas</w:t>
+            </w:r>
+          </w:p>
+        </w:tc>
+        <w:tc>
+          <w:tcPr>
+            <w:tcW w:w="1544" w:type="dxa"/>
+            <w:shd w:val="clear" w:color="auto" w:fill="DEEAF6" w:themeFill="accent1" w:themeFillTint="33"/>
+            <w:vAlign w:val="center"/>
+          </w:tcPr>
+          <w:p>
+            <w:r>
+              <w:t>string</w:t>
+            </w:r>
+          </w:p>
+        </w:tc>
+        <w:tc>
+          <w:tcPr>
+            <w:tcW w:w="995" w:type="dxa"/>
+            <w:shd w:val="clear" w:color="auto" w:fill="DEEAF6" w:themeFill="accent1" w:themeFillTint="33"/>
+          </w:tcPr>
+          <w:p/>
+        </w:tc>
+        <w:tc>
+          <w:tcPr>
+            <w:tcW w:w="907" w:type="dxa"/>
+            <w:shd w:val="clear" w:color="auto" w:fill="DEEAF6" w:themeFill="accent1" w:themeFillTint="33"/>
+          </w:tcPr>
+          <w:p/>
+        </w:tc>
+        <w:tc>
+          <w:tcPr>
+            <w:tcW w:w="2994" w:type="dxa"/>
+            <w:shd w:val="clear" w:color="auto" w:fill="DEEAF6" w:themeFill="accent1" w:themeFillTint="33"/>
+          </w:tcPr>
+          <w:p>
+            <w:r>
+              <w:t>Non vuota, non null</w:t>
+            </w:r>
+          </w:p>
+        </w:tc>
+      </w:tr>
+      <w:tr>
+        <w:trPr>
+          <w:trHeight w:val="340"/>
+        </w:trPr>
+        <w:tc>
+          <w:tcPr>
+            <w:tcW w:w="3298" w:type="dxa"/>
+            <w:shd w:val="clear" w:color="auto" w:fill="FFFFFF" w:themeFill="background1"/>
+          </w:tcPr>
+          <w:p>
+            <w:r>
+              <w:t>start_appointment_date</w:t>
+            </w:r>
+          </w:p>
+        </w:tc>
+        <w:tc>
+          <w:tcPr>
+            <w:tcW w:w="1544" w:type="dxa"/>
+            <w:shd w:val="clear" w:color="auto" w:fill="FFFFFF" w:themeFill="background1"/>
+            <w:vAlign w:val="center"/>
+          </w:tcPr>
+          <w:p>
+            <w:r>
+              <w:t>date</w:t>
+            </w:r>
+          </w:p>
+        </w:tc>
+        <w:tc>
+          <w:tcPr>
+            <w:tcW w:w="995" w:type="dxa"/>
+            <w:shd w:val="clear" w:color="auto" w:fill="FFFFFF" w:themeFill="background1"/>
+          </w:tcPr>
+          <w:p/>
+        </w:tc>
+        <w:tc>
+          <w:tcPr>
+            <w:tcW w:w="907" w:type="dxa"/>
+            <w:shd w:val="clear" w:color="auto" w:fill="FFFFFF" w:themeFill="background1"/>
+          </w:tcPr>
+          <w:p/>
+        </w:tc>
+        <w:tc>
+          <w:tcPr>
+            <w:tcW w:w="2994" w:type="dxa"/>
+            <w:shd w:val="clear" w:color="auto" w:fill="FFFFFF" w:themeFill="background1"/>
+          </w:tcPr>
+          <w:p>
+            <w:r>
+              <w:t>Non vuota, non null</w:t>
+            </w:r>
+          </w:p>
+        </w:tc>
+      </w:tr>
+      <w:tr>
+        <w:trPr>
+          <w:trHeight w:val="340"/>
+        </w:trPr>
+        <w:tc>
+          <w:tcPr>
+            <w:tcW w:w="3298" w:type="dxa"/>
+            <w:shd w:val="clear" w:color="auto" w:fill="DEEAF6" w:themeFill="accent1" w:themeFillTint="33"/>
+          </w:tcPr>
+          <w:p>
+            <w:r>
+              <w:t>end_appointment_date</w:t>
+            </w:r>
+          </w:p>
+        </w:tc>
+        <w:tc>
+          <w:tcPr>
+            <w:tcW w:w="1544" w:type="dxa"/>
+            <w:shd w:val="clear" w:color="auto" w:fill="DEEAF6" w:themeFill="accent1" w:themeFillTint="33"/>
+            <w:vAlign w:val="center"/>
+          </w:tcPr>
+          <w:p>
+            <w:r>
+              <w:t>date</w:t>
+            </w:r>
+          </w:p>
+        </w:tc>
+        <w:tc>
+          <w:tcPr>
+            <w:tcW w:w="995" w:type="dxa"/>
+            <w:shd w:val="clear" w:color="auto" w:fill="DEEAF6" w:themeFill="accent1" w:themeFillTint="33"/>
+          </w:tcPr>
+          <w:p/>
+        </w:tc>
+        <w:tc>
+          <w:tcPr>
+            <w:tcW w:w="907" w:type="dxa"/>
+            <w:shd w:val="clear" w:color="auto" w:fill="DEEAF6" w:themeFill="accent1" w:themeFillTint="33"/>
+          </w:tcPr>
+          <w:p/>
+        </w:tc>
+        <w:tc>
+          <w:tcPr>
+            <w:tcW w:w="2994" w:type="dxa"/>
+            <w:shd w:val="clear" w:color="auto" w:fill="DEEAF6" w:themeFill="accent1" w:themeFillTint="33"/>
+          </w:tcPr>
+          <w:p/>
+        </w:tc>
+      </w:tr>
+      <w:tr>
+        <w:trPr>
+          <w:trHeight w:val="340"/>
+        </w:trPr>
+        <w:tc>
+          <w:tcPr>
+            <w:tcW w:w="3298" w:type="dxa"/>
+            <w:shd w:val="clear" w:color="auto" w:fill="FFFFFF" w:themeFill="background1"/>
+          </w:tcPr>
+          <w:p>
+            <w:r>
+              <w:t>instruction_document_date</w:t>
+            </w:r>
+          </w:p>
+        </w:tc>
+        <w:tc>
+          <w:tcPr>
+            <w:tcW w:w="1544" w:type="dxa"/>
+            <w:shd w:val="clear" w:color="auto" w:fill="FFFFFF" w:themeFill="background1"/>
+            <w:vAlign w:val="center"/>
+          </w:tcPr>
+          <w:p>
+            <w:r>
+              <w:t>date</w:t>
+            </w:r>
+          </w:p>
+        </w:tc>
+        <w:tc>
+          <w:tcPr>
+            <w:tcW w:w="995" w:type="dxa"/>
+            <w:shd w:val="clear" w:color="auto" w:fill="FFFFFF" w:themeFill="background1"/>
+          </w:tcPr>
+          <w:p/>
+        </w:tc>
+        <w:tc>
+          <w:tcPr>
+            <w:tcW w:w="907" w:type="dxa"/>
+            <w:shd w:val="clear" w:color="auto" w:fill="FFFFFF" w:themeFill="background1"/>
+          </w:tcPr>
+          <w:p/>
+        </w:tc>
+        <w:tc>
+          <w:tcPr>
+            <w:tcW w:w="2994" w:type="dxa"/>
+            <w:shd w:val="clear" w:color="auto" w:fill="FFFFFF" w:themeFill="background1"/>
+          </w:tcPr>
+          <w:p>
+            <w:r>
+              <w:t>Non vuota, non null</w:t>
+            </w:r>
+          </w:p>
+        </w:tc>
+      </w:tr>
+      <w:tr>
+        <w:trPr>
+          <w:trHeight w:val="340"/>
+        </w:trPr>
+        <w:tc>
+          <w:tcPr>
+            <w:tcW w:w="3298" w:type="dxa"/>
+            <w:shd w:val="clear" w:color="auto" w:fill="DEEAF6" w:themeFill="accent1" w:themeFillTint="33"/>
+          </w:tcPr>
+          <w:p>
+            <w:r>
+              <w:t>next_revision_date</w:t>
+            </w:r>
+          </w:p>
+        </w:tc>
+        <w:tc>
+          <w:tcPr>
+            <w:tcW w:w="1544" w:type="dxa"/>
+            <w:shd w:val="clear" w:color="auto" w:fill="DEEAF6" w:themeFill="accent1" w:themeFillTint="33"/>
+            <w:vAlign w:val="center"/>
+          </w:tcPr>
+          <w:p>
+            <w:r>
+              <w:t>date</w:t>
+            </w:r>
+          </w:p>
+        </w:tc>
+        <w:tc>
+          <w:tcPr>
+            <w:tcW w:w="995" w:type="dxa"/>
+            <w:shd w:val="clear" w:color="auto" w:fill="DEEAF6" w:themeFill="accent1" w:themeFillTint="33"/>
+          </w:tcPr>
+          <w:p/>
+        </w:tc>
+        <w:tc>
+          <w:tcPr>
+            <w:tcW w:w="907" w:type="dxa"/>
+            <w:shd w:val="clear" w:color="auto" w:fill="DEEAF6" w:themeFill="accent1" w:themeFillTint="33"/>
+          </w:tcPr>
+          <w:p/>
+        </w:tc>
+        <w:tc>
+          <w:tcPr>
+            <w:tcW w:w="2994" w:type="dxa"/>
+            <w:shd w:val="clear" w:color="auto" w:fill="DEEAF6" w:themeFill="accent1" w:themeFillTint="33"/>
+          </w:tcPr>
+          <w:p>
+            <w:r>
+              <w:t>Non vuota, non null</w:t>
+            </w:r>
+          </w:p>
+        </w:tc>
+      </w:tr>
+      <w:tr>
+        <w:trPr>
+          <w:trHeight w:val="340"/>
+        </w:trPr>
+        <w:tc>
+          <w:tcPr>
+            <w:tcW w:w="3298" w:type="dxa"/>
+            <w:shd w:val="clear" w:color="auto" w:fill="FFFFFF" w:themeFill="background1"/>
+          </w:tcPr>
+          <w:p>
+            <w:r>
+              <w:t>training_release_date</w:t>
+            </w:r>
+          </w:p>
+        </w:tc>
+        <w:tc>
+          <w:tcPr>
+            <w:tcW w:w="1544" w:type="dxa"/>
+            <w:shd w:val="clear" w:color="auto" w:fill="FFFFFF" w:themeFill="background1"/>
+            <w:vAlign w:val="center"/>
+          </w:tcPr>
+          <w:p>
+            <w:r>
+              <w:t>date</w:t>
+            </w:r>
+          </w:p>
+        </w:tc>
+        <w:tc>
+          <w:tcPr>
+            <w:tcW w:w="995" w:type="dxa"/>
+            <w:shd w:val="clear" w:color="auto" w:fill="FFFFFF" w:themeFill="background1"/>
+          </w:tcPr>
+          <w:p/>
+        </w:tc>
+        <w:tc>
+          <w:tcPr>
+            <w:tcW w:w="907" w:type="dxa"/>
+            <w:shd w:val="clear" w:color="auto" w:fill="FFFFFF" w:themeFill="background1"/>
+          </w:tcPr>
+          <w:p/>
+        </w:tc>
+        <w:tc>
+          <w:tcPr>
+            <w:tcW w:w="2994" w:type="dxa"/>
+            <w:shd w:val="clear" w:color="auto" w:fill="FFFFFF" w:themeFill="background1"/>
+          </w:tcPr>
+          <w:p/>
+        </w:tc>
+      </w:tr>
+      <w:tr>
+        <w:trPr>
+          <w:trHeight w:val="340"/>
+        </w:trPr>
+        <w:tc>
+          <w:tcPr>
+            <w:tcW w:w="3298" w:type="dxa"/>
+            <w:shd w:val="clear" w:color="auto" w:fill="DEEAF6" w:themeFill="accent1" w:themeFillTint="33"/>
+          </w:tcPr>
+          <w:p>
+            <w:r>
+              <w:t>last_verification_compliance_date</w:t>
+            </w:r>
+          </w:p>
+        </w:tc>
+        <w:tc>
+          <w:tcPr>
+            <w:tcW w:w="1544" w:type="dxa"/>
+            <w:shd w:val="clear" w:color="auto" w:fill="DEEAF6" w:themeFill="accent1" w:themeFillTint="33"/>
+            <w:vAlign w:val="center"/>
+          </w:tcPr>
+          <w:p>
+            <w:r>
+              <w:t>date</w:t>
+            </w:r>
+          </w:p>
+        </w:tc>
+        <w:tc>
+          <w:tcPr>
+            <w:tcW w:w="995" w:type="dxa"/>
+            <w:shd w:val="clear" w:color="auto" w:fill="DEEAF6" w:themeFill="accent1" w:themeFillTint="33"/>
+          </w:tcPr>
+          <w:p/>
+        </w:tc>
+        <w:tc>
+          <w:tcPr>
+            <w:tcW w:w="907" w:type="dxa"/>
+            <w:shd w:val="clear" w:color="auto" w:fill="DEEAF6" w:themeFill="accent1" w:themeFillTint="33"/>
+            <w:vAlign w:val="center"/>
+          </w:tcPr>
+          <w:p>
+            <w:pPr>
+              <w:jc w:val="center"/>
+            </w:pPr>
+          </w:p>
+        </w:tc>
+        <w:tc>
+          <w:tcPr>
+            <w:tcW w:w="2994" w:type="dxa"/>
+            <w:shd w:val="clear" w:color="auto" w:fill="DEEAF6" w:themeFill="accent1" w:themeFillTint="33"/>
+          </w:tcPr>
+          <w:p>
+            <w:r>
+              <w:t>Non vuota, non null</w:t>
+            </w:r>
+          </w:p>
+        </w:tc>
+      </w:tr>
+      <w:tr>
+        <w:trPr>
+          <w:trHeight w:val="340"/>
+        </w:trPr>
+        <w:tc>
+          <w:tcPr>
+            <w:tcW w:w="3298" w:type="dxa"/>
+            <w:shd w:val="clear" w:color="auto" w:fill="FFFFFF" w:themeFill="background1"/>
+          </w:tcPr>
+          <w:p>
+            <w:r>
+              <w:t>verification_modality</w:t>
+            </w:r>
+          </w:p>
+        </w:tc>
+        <w:tc>
+          <w:tcPr>
+            <w:tcW w:w="1544" w:type="dxa"/>
+            <w:shd w:val="clear" w:color="auto" w:fill="FFFFFF" w:themeFill="background1"/>
+            <w:vAlign w:val="center"/>
+          </w:tcPr>
+          <w:p>
+            <w:r>
+              <w:t>string</w:t>
+            </w:r>
+          </w:p>
+        </w:tc>
+        <w:tc>
+          <w:tcPr>
+            <w:tcW w:w="995" w:type="dxa"/>
+            <w:shd w:val="clear" w:color="auto" w:fill="FFFFFF" w:themeFill="background1"/>
+          </w:tcPr>
+          <w:p/>
+        </w:tc>
+        <w:tc>
+          <w:tcPr>
+            <w:tcW w:w="907" w:type="dxa"/>
+            <w:shd w:val="clear" w:color="auto" w:fill="FFFFFF" w:themeFill="background1"/>
+            <w:vAlign w:val="center"/>
+          </w:tcPr>
+          <w:p>
+            <w:pPr>
+              <w:jc w:val="center"/>
+              <w:rPr>
+                <w:rFonts w:ascii="Segoe UI Symbol" w:hAnsi="Segoe UI Symbol" w:cs="Segoe UI Symbol"/>
+                <w:color w:val="222222"/>
+                <w:shd w:val="clear" w:color="auto" w:fill="FFFFFF"/>
+              </w:rPr>
+            </w:pPr>
+          </w:p>
+        </w:tc>
+        <w:tc>
+          <w:tcPr>
+            <w:tcW w:w="2994" w:type="dxa"/>
+            <w:shd w:val="clear" w:color="auto" w:fill="FFFFFF" w:themeFill="background1"/>
+          </w:tcPr>
+          <w:p>
+            <w:r>
+              <w:t>Non vuota, non null</w:t>
+            </w:r>
+          </w:p>
+        </w:tc>
+      </w:tr>
+      <w:tr>
+        <w:trPr>
+          <w:trHeight w:val="340"/>
+        </w:trPr>
+        <w:tc>
+          <w:tcPr>
+            <w:tcW w:w="3298" w:type="dxa"/>
+            <w:shd w:val="clear" w:color="auto" w:fill="DEEAF6" w:themeFill="accent1" w:themeFillTint="33"/>
+          </w:tcPr>
+          <w:p>
+            <w:r>
+              <w:t>verification_outcome</w:t>
+            </w:r>
+          </w:p>
+        </w:tc>
+        <w:tc>
+          <w:tcPr>
+            <w:tcW w:w="1544" w:type="dxa"/>
+            <w:shd w:val="clear" w:color="auto" w:fill="DEEAF6" w:themeFill="accent1" w:themeFillTint="33"/>
+            <w:vAlign w:val="center"/>
+          </w:tcPr>
+          <w:p>
+            <w:r>
+              <w:t>string</w:t>
+            </w:r>
+          </w:p>
+        </w:tc>
+        <w:tc>
+          <w:tcPr>
+            <w:tcW w:w="995" w:type="dxa"/>
+            <w:shd w:val="clear" w:color="auto" w:fill="DEEAF6" w:themeFill="accent1" w:themeFillTint="33"/>
+          </w:tcPr>
+          <w:p/>
+        </w:tc>
+        <w:tc>
+          <w:tcPr>
+            <w:tcW w:w="907" w:type="dxa"/>
+            <w:shd w:val="clear" w:color="auto" w:fill="DEEAF6" w:themeFill="accent1" w:themeFillTint="33"/>
+            <w:vAlign w:val="center"/>
+          </w:tcPr>
+          <w:p>
+            <w:pPr>
+              <w:jc w:val="center"/>
+              <w:rPr>
+                <w:rFonts w:ascii="Segoe UI Symbol" w:hAnsi="Segoe UI Symbol" w:cs="Segoe UI Symbol"/>
+                <w:color w:val="222222"/>
+                <w:shd w:val="clear" w:color="auto" w:fill="FFFFFF"/>
+              </w:rPr>
+            </w:pPr>
+          </w:p>
+        </w:tc>
+        <w:tc>
+          <w:tcPr>
+            <w:tcW w:w="2994" w:type="dxa"/>
+            <w:shd w:val="clear" w:color="auto" w:fill="DEEAF6" w:themeFill="accent1" w:themeFillTint="33"/>
+          </w:tcPr>
+          <w:p>
+            <w:r>
+              <w:t>Non vuota, non null</w:t>
+            </w:r>
+          </w:p>
+        </w:tc>
+      </w:tr>
+      <w:tr>
+        <w:trPr>
+          <w:trHeight w:val="340"/>
+        </w:trPr>
+        <w:tc>
+          <w:tcPr>
+            <w:tcW w:w="3298" w:type="dxa"/>
+            <w:shd w:val="clear" w:color="auto" w:fill="FFFFFF" w:themeFill="background1"/>
+          </w:tcPr>
+          <w:p>
+            <w:r>
+              <w:t>next_verification_date</w:t>
+            </w:r>
+          </w:p>
+        </w:tc>
+        <w:tc>
+          <w:tcPr>
+            <w:tcW w:w="1544" w:type="dxa"/>
+            <w:shd w:val="clear" w:color="auto" w:fill="FFFFFF" w:themeFill="background1"/>
+            <w:vAlign w:val="center"/>
+          </w:tcPr>
+          <w:p>
+            <w:r>
+              <w:t>date</w:t>
+            </w:r>
+          </w:p>
+        </w:tc>
+        <w:tc>
+          <w:tcPr>
+            <w:tcW w:w="995" w:type="dxa"/>
+            <w:shd w:val="clear" w:color="auto" w:fill="FFFFFF" w:themeFill="background1"/>
+          </w:tcPr>
+          <w:p/>
+        </w:tc>
+        <w:tc>
+          <w:tcPr>
+            <w:tcW w:w="907" w:type="dxa"/>
+            <w:shd w:val="clear" w:color="auto" w:fill="FFFFFF" w:themeFill="background1"/>
+            <w:vAlign w:val="center"/>
+          </w:tcPr>
+          <w:p>
+            <w:pPr>
+              <w:jc w:val="center"/>
+              <w:rPr>
+                <w:rFonts w:ascii="Segoe UI Symbol" w:hAnsi="Segoe UI Symbol" w:cs="Segoe UI Symbol"/>
+                <w:color w:val="222222"/>
+                <w:shd w:val="clear" w:color="auto" w:fill="FFFFFF"/>
+              </w:rPr>
+            </w:pPr>
+          </w:p>
+        </w:tc>
+        <w:tc>
+          <w:tcPr>
+            <w:tcW w:w="2994" w:type="dxa"/>
+            <w:shd w:val="clear" w:color="auto" w:fill="FFFFFF" w:themeFill="background1"/>
+          </w:tcPr>
+          <w:p>
+            <w:r>
+              <w:t>Non vuota, non null</w:t>
+            </w:r>
           </w:p>
         </w:tc>
       </w:tr>
@@ -2195,51 +4061,1100 @@
     <w:p/>
     <w:p>
       <w:pPr>
-        <w:rPr>
+        <w:pStyle w:val="Titolo2"/>
+        <w:rPr>
+          <w:rFonts w:asciiTheme="minorHAnsi" w:hAnsiTheme="minorHAnsi" w:cstheme="minorHAnsi"/>
+          <w:b/>
+          <w:color w:val="auto"/>
+          <w:sz w:val="24"/>
+          <w:szCs w:val="24"/>
+        </w:rPr>
+      </w:pPr>
+      <w:r>
+        <w:rPr>
+          <w:rFonts w:asciiTheme="minorHAnsi" w:hAnsiTheme="minorHAnsi" w:cstheme="minorHAnsi"/>
+          <w:b/>
+          <w:color w:val="auto"/>
+          <w:sz w:val="24"/>
+          <w:szCs w:val="24"/>
+        </w:rPr>
+        <w:t xml:space="preserve">Relazioni </w:t>
+      </w:r>
+      <w:r>
+        <w:rPr>
+          <w:rFonts w:asciiTheme="minorHAnsi" w:hAnsiTheme="minorHAnsi" w:cstheme="minorHAnsi"/>
+          <w:b/>
           <w:i/>
+          <w:color w:val="auto"/>
+          <w:sz w:val="24"/>
+          <w:szCs w:val="24"/>
+        </w:rPr>
+        <w:t>treatment_register_authorized_subjects</w:t>
+      </w:r>
+      <w:r>
+        <w:rPr>
+          <w:rFonts w:asciiTheme="minorHAnsi" w:hAnsiTheme="minorHAnsi" w:cstheme="minorHAnsi"/>
+          <w:b/>
+          <w:i/>
+          <w:color w:val="auto"/>
+          <w:sz w:val="24"/>
+          <w:szCs w:val="24"/>
+        </w:rPr>
+        <w:t>_table</w:t>
+      </w:r>
+    </w:p>
+    <w:p>
+      <w:r>
+        <w:t xml:space="preserve">La tabella ha relazioni con </w:t>
+      </w:r>
+      <w:r>
+        <w:rPr>
+          <w:i/>
+        </w:rPr>
+        <w:t>treatment_register_table</w:t>
+      </w:r>
+      <w:r>
+        <w:t>, uno score ha una relazione di tipo Uno-&gt;Molti in questo caso, in quanto un soggetto autorizzato può avere richiesto più trattamenti. Allo stesso modo ha una relazione di tipo Uno-&gt;Molti con</w:t>
+      </w:r>
+      <w:r>
+        <w:rPr>
+          <w:i/>
+        </w:rPr>
+        <w:t xml:space="preserve"> document_manager</w:t>
+      </w:r>
+      <w:r>
+        <w:t xml:space="preserve"> in quanto ogni soggetto può avere diversi documenti nell’arco di interazione.</w:t>
+      </w:r>
+    </w:p>
+    <w:p>
+      <w:r>
+        <w:br w:type="page"/>
+      </w:r>
+    </w:p>
+    <w:p/>
+    <w:p>
+      <w:pPr>
+        <w:pStyle w:val="Titolo1"/>
+        <w:rPr>
+          <w:rFonts w:asciiTheme="minorHAnsi" w:hAnsiTheme="minorHAnsi" w:cstheme="minorHAnsi"/>
+          <w:b/>
+          <w:color w:val="auto"/>
+          <w:sz w:val="28"/>
         </w:rPr>
       </w:pPr>
       <w:r>
         <w:rPr>
+          <w:rFonts w:asciiTheme="minorHAnsi" w:hAnsiTheme="minorHAnsi" w:cstheme="minorHAnsi"/>
+          <w:b/>
+          <w:color w:val="auto"/>
+          <w:sz w:val="28"/>
+        </w:rPr>
+        <w:t xml:space="preserve">Tabella registro eventi di potenziale violazione della privacy: </w:t>
+      </w:r>
+      <w:r>
+        <w:rPr>
+          <w:rFonts w:asciiTheme="minorHAnsi" w:hAnsiTheme="minorHAnsi" w:cstheme="minorHAnsi"/>
+          <w:b/>
           <w:i/>
-        </w:rPr>
-        <w:lastRenderedPageBreak/>
-        <w:t xml:space="preserve"> Verificare la chiave esterna “</w:t>
-      </w:r>
-      <w:proofErr w:type="spellStart"/>
-      <w:r>
-        <w:rPr>
+          <w:color w:val="auto"/>
+          <w:sz w:val="28"/>
+        </w:rPr>
+        <w:t>p</w:t>
+      </w:r>
+      <w:r>
+        <w:rPr>
+          <w:rFonts w:asciiTheme="minorHAnsi" w:hAnsiTheme="minorHAnsi" w:cstheme="minorHAnsi"/>
+          <w:b/>
           <w:i/>
-        </w:rPr>
-        <w:t>documents</w:t>
-      </w:r>
-      <w:proofErr w:type="spellEnd"/>
-      <w:r>
-        <w:rPr>
+          <w:color w:val="auto"/>
+          <w:sz w:val="28"/>
+        </w:rPr>
+        <w:t>otential_privacy_breach_table</w:t>
+      </w:r>
+    </w:p>
+    <w:tbl>
+      <w:tblPr>
+        <w:tblStyle w:val="Grigliatabella"/>
+        <w:tblW w:w="9738" w:type="dxa"/>
+        <w:tblLook w:val="04A0" w:firstRow="1" w:lastRow="0" w:firstColumn="1" w:lastColumn="0" w:noHBand="0" w:noVBand="1"/>
+      </w:tblPr>
+      <w:tblGrid>
+        <w:gridCol w:w="4063"/>
+        <w:gridCol w:w="1028"/>
+        <w:gridCol w:w="995"/>
+        <w:gridCol w:w="907"/>
+        <w:gridCol w:w="2745"/>
+      </w:tblGrid>
+      <w:tr>
+        <w:tc>
+          <w:tcPr>
+            <w:tcW w:w="4063" w:type="dxa"/>
+            <w:shd w:val="clear" w:color="auto" w:fill="9CC2E5" w:themeFill="accent1" w:themeFillTint="99"/>
+            <w:vAlign w:val="center"/>
+          </w:tcPr>
+          <w:p>
+            <w:pPr>
+              <w:jc w:val="center"/>
+              <w:rPr>
+                <w:b/>
+              </w:rPr>
+            </w:pPr>
+            <w:r>
+              <w:rPr>
+                <w:b/>
+              </w:rPr>
+              <w:t>Colonne</w:t>
+            </w:r>
+          </w:p>
+        </w:tc>
+        <w:tc>
+          <w:tcPr>
+            <w:tcW w:w="1035" w:type="dxa"/>
+            <w:shd w:val="clear" w:color="auto" w:fill="9CC2E5" w:themeFill="accent1" w:themeFillTint="99"/>
+            <w:vAlign w:val="center"/>
+          </w:tcPr>
+          <w:p>
+            <w:pPr>
+              <w:jc w:val="center"/>
+              <w:rPr>
+                <w:b/>
+              </w:rPr>
+            </w:pPr>
+            <w:r>
+              <w:rPr>
+                <w:b/>
+              </w:rPr>
+              <w:t>Tipo di dato</w:t>
+            </w:r>
+          </w:p>
+        </w:tc>
+        <w:tc>
+          <w:tcPr>
+            <w:tcW w:w="995" w:type="dxa"/>
+            <w:shd w:val="clear" w:color="auto" w:fill="9CC2E5" w:themeFill="accent1" w:themeFillTint="99"/>
+            <w:vAlign w:val="center"/>
+          </w:tcPr>
+          <w:p>
+            <w:pPr>
+              <w:jc w:val="center"/>
+              <w:rPr>
+                <w:b/>
+              </w:rPr>
+            </w:pPr>
+            <w:r>
+              <w:rPr>
+                <w:b/>
+              </w:rPr>
+              <w:t>Chiave primaria</w:t>
+            </w:r>
+          </w:p>
+        </w:tc>
+        <w:tc>
+          <w:tcPr>
+            <w:tcW w:w="706" w:type="dxa"/>
+            <w:shd w:val="clear" w:color="auto" w:fill="9CC2E5" w:themeFill="accent1" w:themeFillTint="99"/>
+            <w:vAlign w:val="center"/>
+          </w:tcPr>
+          <w:p>
+            <w:pPr>
+              <w:jc w:val="center"/>
+              <w:rPr>
+                <w:b/>
+              </w:rPr>
+            </w:pPr>
+            <w:r>
+              <w:rPr>
+                <w:b/>
+              </w:rPr>
+              <w:t>Chiave esterna</w:t>
+            </w:r>
+          </w:p>
+        </w:tc>
+        <w:tc>
+          <w:tcPr>
+            <w:tcW w:w="2939" w:type="dxa"/>
+            <w:shd w:val="clear" w:color="auto" w:fill="9CC2E5" w:themeFill="accent1" w:themeFillTint="99"/>
+            <w:vAlign w:val="center"/>
+          </w:tcPr>
+          <w:p>
+            <w:pPr>
+              <w:jc w:val="center"/>
+              <w:rPr>
+                <w:b/>
+              </w:rPr>
+            </w:pPr>
+            <w:r>
+              <w:rPr>
+                <w:b/>
+              </w:rPr>
+              <w:t>Vincoli</w:t>
+            </w:r>
+          </w:p>
+        </w:tc>
+      </w:tr>
+      <w:tr>
+        <w:trPr>
+          <w:trHeight w:val="340"/>
+        </w:trPr>
+        <w:tc>
+          <w:tcPr>
+            <w:tcW w:w="4063" w:type="dxa"/>
+          </w:tcPr>
+          <w:p>
+            <w:r>
+              <w:t>code</w:t>
+            </w:r>
+          </w:p>
+        </w:tc>
+        <w:tc>
+          <w:tcPr>
+            <w:tcW w:w="1035" w:type="dxa"/>
+          </w:tcPr>
+          <w:p>
+            <w:r>
+              <w:t>string</w:t>
+            </w:r>
+          </w:p>
+        </w:tc>
+        <w:tc>
+          <w:tcPr>
+            <w:tcW w:w="995" w:type="dxa"/>
+          </w:tcPr>
+          <w:p>
+            <w:pPr>
+              <w:jc w:val="center"/>
+              <w:rPr>
+                <w:rFonts w:ascii="Segoe UI Symbol" w:hAnsi="Segoe UI Symbol" w:cs="Segoe UI Symbol"/>
+                <w:color w:val="222222"/>
+                <w:shd w:val="clear" w:color="auto" w:fill="FFFFFF"/>
+              </w:rPr>
+            </w:pPr>
+            <w:r>
+              <w:rPr>
+                <w:rFonts w:ascii="Segoe UI Symbol" w:hAnsi="Segoe UI Symbol" w:cs="Segoe UI Symbol"/>
+                <w:color w:val="222222"/>
+                <w:shd w:val="clear" w:color="auto" w:fill="FFFFFF"/>
+              </w:rPr>
+              <w:t>✔</w:t>
+            </w:r>
+          </w:p>
+        </w:tc>
+        <w:tc>
+          <w:tcPr>
+            <w:tcW w:w="706" w:type="dxa"/>
+          </w:tcPr>
+          <w:p/>
+        </w:tc>
+        <w:tc>
+          <w:tcPr>
+            <w:tcW w:w="2939" w:type="dxa"/>
+          </w:tcPr>
+          <w:p>
+            <w:r>
+              <w:t>Non vuota, non null, unica</w:t>
+            </w:r>
+          </w:p>
+        </w:tc>
+      </w:tr>
+      <w:tr>
+        <w:trPr>
+          <w:trHeight w:val="340"/>
+        </w:trPr>
+        <w:tc>
+          <w:tcPr>
+            <w:tcW w:w="4063" w:type="dxa"/>
+            <w:shd w:val="clear" w:color="auto" w:fill="DEEAF6" w:themeFill="accent1" w:themeFillTint="33"/>
+          </w:tcPr>
+          <w:p>
+            <w:r>
+              <w:t>date</w:t>
+            </w:r>
+          </w:p>
+        </w:tc>
+        <w:tc>
+          <w:tcPr>
+            <w:tcW w:w="1035" w:type="dxa"/>
+            <w:shd w:val="clear" w:color="auto" w:fill="DEEAF6" w:themeFill="accent1" w:themeFillTint="33"/>
+          </w:tcPr>
+          <w:p>
+            <w:r>
+              <w:t>date</w:t>
+            </w:r>
+          </w:p>
+        </w:tc>
+        <w:tc>
+          <w:tcPr>
+            <w:tcW w:w="995" w:type="dxa"/>
+            <w:shd w:val="clear" w:color="auto" w:fill="DEEAF6" w:themeFill="accent1" w:themeFillTint="33"/>
+          </w:tcPr>
+          <w:p>
+            <w:pPr>
+              <w:jc w:val="center"/>
+            </w:pPr>
+          </w:p>
+        </w:tc>
+        <w:tc>
+          <w:tcPr>
+            <w:tcW w:w="706" w:type="dxa"/>
+            <w:shd w:val="clear" w:color="auto" w:fill="DEEAF6" w:themeFill="accent1" w:themeFillTint="33"/>
+          </w:tcPr>
+          <w:p/>
+        </w:tc>
+        <w:tc>
+          <w:tcPr>
+            <w:tcW w:w="2939" w:type="dxa"/>
+            <w:shd w:val="clear" w:color="auto" w:fill="DEEAF6" w:themeFill="accent1" w:themeFillTint="33"/>
+          </w:tcPr>
+          <w:p>
+            <w:r>
+              <w:t>Non vuota, non null</w:t>
+            </w:r>
+          </w:p>
+        </w:tc>
+      </w:tr>
+      <w:tr>
+        <w:trPr>
+          <w:trHeight w:val="340"/>
+        </w:trPr>
+        <w:tc>
+          <w:tcPr>
+            <w:tcW w:w="4063" w:type="dxa"/>
+            <w:shd w:val="clear" w:color="auto" w:fill="FFFFFF" w:themeFill="background1"/>
+          </w:tcPr>
+          <w:p>
+            <w:r>
+              <w:t>description</w:t>
+            </w:r>
+          </w:p>
+        </w:tc>
+        <w:tc>
+          <w:tcPr>
+            <w:tcW w:w="1035" w:type="dxa"/>
+            <w:shd w:val="clear" w:color="auto" w:fill="FFFFFF" w:themeFill="background1"/>
+            <w:vAlign w:val="center"/>
+          </w:tcPr>
+          <w:p>
+            <w:r>
+              <w:t>string</w:t>
+            </w:r>
+            <w:r>
+              <w:t>(1)</w:t>
+            </w:r>
+          </w:p>
+        </w:tc>
+        <w:tc>
+          <w:tcPr>
+            <w:tcW w:w="995" w:type="dxa"/>
+            <w:shd w:val="clear" w:color="auto" w:fill="FFFFFF" w:themeFill="background1"/>
+          </w:tcPr>
+          <w:p/>
+        </w:tc>
+        <w:tc>
+          <w:tcPr>
+            <w:tcW w:w="706" w:type="dxa"/>
+            <w:shd w:val="clear" w:color="auto" w:fill="FFFFFF" w:themeFill="background1"/>
+          </w:tcPr>
+          <w:p/>
+        </w:tc>
+        <w:tc>
+          <w:tcPr>
+            <w:tcW w:w="2939" w:type="dxa"/>
+            <w:shd w:val="clear" w:color="auto" w:fill="FFFFFF" w:themeFill="background1"/>
+          </w:tcPr>
+          <w:p>
+            <w:r>
+              <w:t>Non vuota, non null</w:t>
+            </w:r>
+          </w:p>
+        </w:tc>
+      </w:tr>
+      <w:tr>
+        <w:trPr>
+          <w:trHeight w:val="340"/>
+        </w:trPr>
+        <w:tc>
+          <w:tcPr>
+            <w:tcW w:w="4063" w:type="dxa"/>
+            <w:shd w:val="clear" w:color="auto" w:fill="DEEAF6" w:themeFill="accent1" w:themeFillTint="33"/>
+          </w:tcPr>
+          <w:p>
+            <w:r>
+              <w:t>analysis_outcome</w:t>
+            </w:r>
+          </w:p>
+        </w:tc>
+        <w:tc>
+          <w:tcPr>
+            <w:tcW w:w="1035" w:type="dxa"/>
+            <w:shd w:val="clear" w:color="auto" w:fill="DEEAF6" w:themeFill="accent1" w:themeFillTint="33"/>
+            <w:vAlign w:val="center"/>
+          </w:tcPr>
+          <w:p>
+            <w:r>
+              <w:t>string</w:t>
+            </w:r>
+          </w:p>
+        </w:tc>
+        <w:tc>
+          <w:tcPr>
+            <w:tcW w:w="995" w:type="dxa"/>
+            <w:shd w:val="clear" w:color="auto" w:fill="DEEAF6" w:themeFill="accent1" w:themeFillTint="33"/>
+          </w:tcPr>
+          <w:p/>
+        </w:tc>
+        <w:tc>
+          <w:tcPr>
+            <w:tcW w:w="706" w:type="dxa"/>
+            <w:shd w:val="clear" w:color="auto" w:fill="DEEAF6" w:themeFill="accent1" w:themeFillTint="33"/>
+          </w:tcPr>
+          <w:p/>
+        </w:tc>
+        <w:tc>
+          <w:tcPr>
+            <w:tcW w:w="2939" w:type="dxa"/>
+            <w:shd w:val="clear" w:color="auto" w:fill="DEEAF6" w:themeFill="accent1" w:themeFillTint="33"/>
+          </w:tcPr>
+          <w:p>
+            <w:r>
+              <w:t>Non vuota, non null</w:t>
+            </w:r>
+          </w:p>
+        </w:tc>
+      </w:tr>
+      <w:tr>
+        <w:trPr>
+          <w:trHeight w:val="340"/>
+        </w:trPr>
+        <w:tc>
+          <w:tcPr>
+            <w:tcW w:w="4063" w:type="dxa"/>
+            <w:shd w:val="clear" w:color="auto" w:fill="FFFFFF" w:themeFill="background1"/>
+          </w:tcPr>
+          <w:p>
+            <w:r>
+              <w:t>aftermath</w:t>
+            </w:r>
+          </w:p>
+        </w:tc>
+        <w:tc>
+          <w:tcPr>
+            <w:tcW w:w="1035" w:type="dxa"/>
+            <w:shd w:val="clear" w:color="auto" w:fill="FFFFFF" w:themeFill="background1"/>
+            <w:vAlign w:val="center"/>
+          </w:tcPr>
+          <w:p>
+            <w:r>
+              <w:t>string</w:t>
+            </w:r>
+          </w:p>
+        </w:tc>
+        <w:tc>
+          <w:tcPr>
+            <w:tcW w:w="995" w:type="dxa"/>
+            <w:shd w:val="clear" w:color="auto" w:fill="FFFFFF" w:themeFill="background1"/>
+          </w:tcPr>
+          <w:p/>
+        </w:tc>
+        <w:tc>
+          <w:tcPr>
+            <w:tcW w:w="706" w:type="dxa"/>
+            <w:shd w:val="clear" w:color="auto" w:fill="FFFFFF" w:themeFill="background1"/>
+          </w:tcPr>
+          <w:p/>
+        </w:tc>
+        <w:tc>
+          <w:tcPr>
+            <w:tcW w:w="2939" w:type="dxa"/>
+            <w:shd w:val="clear" w:color="auto" w:fill="FFFFFF" w:themeFill="background1"/>
+          </w:tcPr>
+          <w:p>
+            <w:r>
+              <w:t>Non vuota, non null</w:t>
+            </w:r>
+          </w:p>
+        </w:tc>
+      </w:tr>
+      <w:tr>
+        <w:trPr>
+          <w:trHeight w:val="340"/>
+        </w:trPr>
+        <w:tc>
+          <w:tcPr>
+            <w:tcW w:w="4063" w:type="dxa"/>
+            <w:shd w:val="clear" w:color="auto" w:fill="DEEAF6" w:themeFill="accent1" w:themeFillTint="33"/>
+          </w:tcPr>
+          <w:p>
+            <w:r>
+              <w:t>measures_adopted</w:t>
+            </w:r>
+          </w:p>
+        </w:tc>
+        <w:tc>
+          <w:tcPr>
+            <w:tcW w:w="1035" w:type="dxa"/>
+            <w:shd w:val="clear" w:color="auto" w:fill="DEEAF6" w:themeFill="accent1" w:themeFillTint="33"/>
+            <w:vAlign w:val="center"/>
+          </w:tcPr>
+          <w:p>
+            <w:r>
+              <w:t>string</w:t>
+            </w:r>
+          </w:p>
+        </w:tc>
+        <w:tc>
+          <w:tcPr>
+            <w:tcW w:w="995" w:type="dxa"/>
+            <w:shd w:val="clear" w:color="auto" w:fill="DEEAF6" w:themeFill="accent1" w:themeFillTint="33"/>
+          </w:tcPr>
+          <w:p/>
+        </w:tc>
+        <w:tc>
+          <w:tcPr>
+            <w:tcW w:w="706" w:type="dxa"/>
+            <w:shd w:val="clear" w:color="auto" w:fill="DEEAF6" w:themeFill="accent1" w:themeFillTint="33"/>
+          </w:tcPr>
+          <w:p/>
+        </w:tc>
+        <w:tc>
+          <w:tcPr>
+            <w:tcW w:w="2939" w:type="dxa"/>
+            <w:shd w:val="clear" w:color="auto" w:fill="DEEAF6" w:themeFill="accent1" w:themeFillTint="33"/>
+          </w:tcPr>
+          <w:p/>
+        </w:tc>
+      </w:tr>
+      <w:tr>
+        <w:trPr>
+          <w:trHeight w:val="340"/>
+        </w:trPr>
+        <w:tc>
+          <w:tcPr>
+            <w:tcW w:w="4063" w:type="dxa"/>
+            <w:shd w:val="clear" w:color="auto" w:fill="FFFFFF" w:themeFill="background1"/>
+          </w:tcPr>
+          <w:p>
+            <w:r>
+              <w:t>is_system_admin</w:t>
+            </w:r>
+          </w:p>
+        </w:tc>
+        <w:tc>
+          <w:tcPr>
+            <w:tcW w:w="1035" w:type="dxa"/>
+            <w:shd w:val="clear" w:color="auto" w:fill="FFFFFF" w:themeFill="background1"/>
+            <w:vAlign w:val="center"/>
+          </w:tcPr>
+          <w:p>
+            <w:r>
+              <w:t>boolean</w:t>
+            </w:r>
+          </w:p>
+        </w:tc>
+        <w:tc>
+          <w:tcPr>
+            <w:tcW w:w="995" w:type="dxa"/>
+            <w:shd w:val="clear" w:color="auto" w:fill="FFFFFF" w:themeFill="background1"/>
+          </w:tcPr>
+          <w:p/>
+        </w:tc>
+        <w:tc>
+          <w:tcPr>
+            <w:tcW w:w="706" w:type="dxa"/>
+            <w:shd w:val="clear" w:color="auto" w:fill="FFFFFF" w:themeFill="background1"/>
+          </w:tcPr>
+          <w:p/>
+        </w:tc>
+        <w:tc>
+          <w:tcPr>
+            <w:tcW w:w="2939" w:type="dxa"/>
+            <w:shd w:val="clear" w:color="auto" w:fill="FFFFFF" w:themeFill="background1"/>
+          </w:tcPr>
+          <w:p>
+            <w:r>
+              <w:t>Non vuota, non null</w:t>
+            </w:r>
+          </w:p>
+        </w:tc>
+      </w:tr>
+      <w:tr>
+        <w:trPr>
+          <w:trHeight w:val="340"/>
+        </w:trPr>
+        <w:tc>
+          <w:tcPr>
+            <w:tcW w:w="4063" w:type="dxa"/>
+            <w:shd w:val="clear" w:color="auto" w:fill="DEEAF6" w:themeFill="accent1" w:themeFillTint="33"/>
+          </w:tcPr>
+          <w:p>
+            <w:r>
+              <w:t>authority_notification</w:t>
+            </w:r>
+          </w:p>
+        </w:tc>
+        <w:tc>
+          <w:tcPr>
+            <w:tcW w:w="1035" w:type="dxa"/>
+            <w:shd w:val="clear" w:color="auto" w:fill="DEEAF6" w:themeFill="accent1" w:themeFillTint="33"/>
+            <w:vAlign w:val="center"/>
+          </w:tcPr>
+          <w:p>
+            <w:r>
+              <w:t>boolean</w:t>
+            </w:r>
+          </w:p>
+        </w:tc>
+        <w:tc>
+          <w:tcPr>
+            <w:tcW w:w="995" w:type="dxa"/>
+            <w:shd w:val="clear" w:color="auto" w:fill="DEEAF6" w:themeFill="accent1" w:themeFillTint="33"/>
+          </w:tcPr>
+          <w:p/>
+        </w:tc>
+        <w:tc>
+          <w:tcPr>
+            <w:tcW w:w="706" w:type="dxa"/>
+            <w:shd w:val="clear" w:color="auto" w:fill="DEEAF6" w:themeFill="accent1" w:themeFillTint="33"/>
+          </w:tcPr>
+          <w:p/>
+        </w:tc>
+        <w:tc>
+          <w:tcPr>
+            <w:tcW w:w="2939" w:type="dxa"/>
+            <w:shd w:val="clear" w:color="auto" w:fill="DEEAF6" w:themeFill="accent1" w:themeFillTint="33"/>
+          </w:tcPr>
+          <w:p>
+            <w:r>
+              <w:t>Non vuota, non null</w:t>
+            </w:r>
+          </w:p>
+        </w:tc>
+      </w:tr>
+      <w:tr>
+        <w:trPr>
+          <w:trHeight w:val="340"/>
+        </w:trPr>
+        <w:tc>
+          <w:tcPr>
+            <w:tcW w:w="4063" w:type="dxa"/>
+            <w:shd w:val="clear" w:color="auto" w:fill="FFFFFF" w:themeFill="background1"/>
+          </w:tcPr>
+          <w:p>
+            <w:r>
+              <w:t>authority_notification</w:t>
+            </w:r>
+            <w:r>
+              <w:t xml:space="preserve"> </w:t>
+            </w:r>
+            <w:r>
+              <w:t>_date</w:t>
+            </w:r>
+          </w:p>
+        </w:tc>
+        <w:tc>
+          <w:tcPr>
+            <w:tcW w:w="1035" w:type="dxa"/>
+            <w:shd w:val="clear" w:color="auto" w:fill="FFFFFF" w:themeFill="background1"/>
+            <w:vAlign w:val="center"/>
+          </w:tcPr>
+          <w:p>
+            <w:r>
+              <w:t>date</w:t>
+            </w:r>
+          </w:p>
+        </w:tc>
+        <w:tc>
+          <w:tcPr>
+            <w:tcW w:w="995" w:type="dxa"/>
+            <w:shd w:val="clear" w:color="auto" w:fill="FFFFFF" w:themeFill="background1"/>
+          </w:tcPr>
+          <w:p/>
+        </w:tc>
+        <w:tc>
+          <w:tcPr>
+            <w:tcW w:w="706" w:type="dxa"/>
+            <w:shd w:val="clear" w:color="auto" w:fill="FFFFFF" w:themeFill="background1"/>
+          </w:tcPr>
+          <w:p/>
+        </w:tc>
+        <w:tc>
+          <w:tcPr>
+            <w:tcW w:w="2939" w:type="dxa"/>
+            <w:shd w:val="clear" w:color="auto" w:fill="FFFFFF" w:themeFill="background1"/>
+          </w:tcPr>
+          <w:p/>
+        </w:tc>
+      </w:tr>
+      <w:tr>
+        <w:trPr>
+          <w:trHeight w:val="340"/>
+        </w:trPr>
+        <w:tc>
+          <w:tcPr>
+            <w:tcW w:w="4063" w:type="dxa"/>
+            <w:shd w:val="clear" w:color="auto" w:fill="DEEAF6" w:themeFill="accent1" w:themeFillTint="33"/>
+          </w:tcPr>
+          <w:p>
+            <w:r>
+              <w:t>authority_notification</w:t>
+            </w:r>
+            <w:r>
+              <w:t>_references</w:t>
+            </w:r>
+          </w:p>
+        </w:tc>
+        <w:tc>
+          <w:tcPr>
+            <w:tcW w:w="1035" w:type="dxa"/>
+            <w:shd w:val="clear" w:color="auto" w:fill="DEEAF6" w:themeFill="accent1" w:themeFillTint="33"/>
+            <w:vAlign w:val="center"/>
+          </w:tcPr>
+          <w:p>
+            <w:r>
+              <w:t>string</w:t>
+            </w:r>
+          </w:p>
+        </w:tc>
+        <w:tc>
+          <w:tcPr>
+            <w:tcW w:w="995" w:type="dxa"/>
+            <w:shd w:val="clear" w:color="auto" w:fill="DEEAF6" w:themeFill="accent1" w:themeFillTint="33"/>
+          </w:tcPr>
+          <w:p/>
+        </w:tc>
+        <w:tc>
+          <w:tcPr>
+            <w:tcW w:w="706" w:type="dxa"/>
+            <w:shd w:val="clear" w:color="auto" w:fill="DEEAF6" w:themeFill="accent1" w:themeFillTint="33"/>
+          </w:tcPr>
+          <w:p/>
+        </w:tc>
+        <w:tc>
+          <w:tcPr>
+            <w:tcW w:w="2939" w:type="dxa"/>
+            <w:shd w:val="clear" w:color="auto" w:fill="DEEAF6" w:themeFill="accent1" w:themeFillTint="33"/>
+          </w:tcPr>
+          <w:p/>
+        </w:tc>
+      </w:tr>
+      <w:tr>
+        <w:trPr>
+          <w:trHeight w:val="340"/>
+        </w:trPr>
+        <w:tc>
+          <w:tcPr>
+            <w:tcW w:w="4063" w:type="dxa"/>
+            <w:shd w:val="clear" w:color="auto" w:fill="FFFFFF" w:themeFill="background1"/>
+          </w:tcPr>
+          <w:p>
+            <w:r>
+              <w:t>interested_parties_notification</w:t>
+            </w:r>
+          </w:p>
+        </w:tc>
+        <w:tc>
+          <w:tcPr>
+            <w:tcW w:w="1035" w:type="dxa"/>
+            <w:shd w:val="clear" w:color="auto" w:fill="FFFFFF" w:themeFill="background1"/>
+            <w:vAlign w:val="center"/>
+          </w:tcPr>
+          <w:p>
+            <w:r>
+              <w:t>boolean</w:t>
+            </w:r>
+          </w:p>
+        </w:tc>
+        <w:tc>
+          <w:tcPr>
+            <w:tcW w:w="995" w:type="dxa"/>
+            <w:shd w:val="clear" w:color="auto" w:fill="FFFFFF" w:themeFill="background1"/>
+          </w:tcPr>
+          <w:p/>
+        </w:tc>
+        <w:tc>
+          <w:tcPr>
+            <w:tcW w:w="706" w:type="dxa"/>
+            <w:shd w:val="clear" w:color="auto" w:fill="FFFFFF" w:themeFill="background1"/>
+          </w:tcPr>
+          <w:p/>
+        </w:tc>
+        <w:tc>
+          <w:tcPr>
+            <w:tcW w:w="2939" w:type="dxa"/>
+            <w:shd w:val="clear" w:color="auto" w:fill="FFFFFF" w:themeFill="background1"/>
+          </w:tcPr>
+          <w:p>
+            <w:r>
+              <w:t>Non vuota, non null</w:t>
+            </w:r>
+          </w:p>
+        </w:tc>
+      </w:tr>
+      <w:tr>
+        <w:trPr>
+          <w:trHeight w:val="340"/>
+        </w:trPr>
+        <w:tc>
+          <w:tcPr>
+            <w:tcW w:w="4063" w:type="dxa"/>
+            <w:shd w:val="clear" w:color="auto" w:fill="DEEAF6" w:themeFill="accent1" w:themeFillTint="33"/>
+          </w:tcPr>
+          <w:p>
+            <w:r>
+              <w:t>interested_parties_notification</w:t>
+            </w:r>
+            <w:r>
+              <w:t>_date</w:t>
+            </w:r>
+          </w:p>
+        </w:tc>
+        <w:tc>
+          <w:tcPr>
+            <w:tcW w:w="1035" w:type="dxa"/>
+            <w:shd w:val="clear" w:color="auto" w:fill="DEEAF6" w:themeFill="accent1" w:themeFillTint="33"/>
+            <w:vAlign w:val="center"/>
+          </w:tcPr>
+          <w:p>
+            <w:r>
+              <w:t>date</w:t>
+            </w:r>
+          </w:p>
+        </w:tc>
+        <w:tc>
+          <w:tcPr>
+            <w:tcW w:w="995" w:type="dxa"/>
+            <w:shd w:val="clear" w:color="auto" w:fill="DEEAF6" w:themeFill="accent1" w:themeFillTint="33"/>
+          </w:tcPr>
+          <w:p/>
+        </w:tc>
+        <w:tc>
+          <w:tcPr>
+            <w:tcW w:w="706" w:type="dxa"/>
+            <w:shd w:val="clear" w:color="auto" w:fill="DEEAF6" w:themeFill="accent1" w:themeFillTint="33"/>
+          </w:tcPr>
+          <w:p/>
+        </w:tc>
+        <w:tc>
+          <w:tcPr>
+            <w:tcW w:w="2939" w:type="dxa"/>
+            <w:shd w:val="clear" w:color="auto" w:fill="DEEAF6" w:themeFill="accent1" w:themeFillTint="33"/>
+          </w:tcPr>
+          <w:p/>
+        </w:tc>
+      </w:tr>
+      <w:tr>
+        <w:trPr>
+          <w:trHeight w:val="340"/>
+        </w:trPr>
+        <w:tc>
+          <w:tcPr>
+            <w:tcW w:w="4063" w:type="dxa"/>
+            <w:shd w:val="clear" w:color="auto" w:fill="FFFFFF" w:themeFill="background1"/>
+          </w:tcPr>
+          <w:p>
+            <w:r>
+              <w:t>interested_parties_notification</w:t>
+            </w:r>
+            <w:r>
+              <w:t>_references</w:t>
+            </w:r>
+          </w:p>
+        </w:tc>
+        <w:tc>
+          <w:tcPr>
+            <w:tcW w:w="1035" w:type="dxa"/>
+            <w:shd w:val="clear" w:color="auto" w:fill="FFFFFF" w:themeFill="background1"/>
+            <w:vAlign w:val="center"/>
+          </w:tcPr>
+          <w:p>
+            <w:r>
+              <w:t>string</w:t>
+            </w:r>
+          </w:p>
+        </w:tc>
+        <w:tc>
+          <w:tcPr>
+            <w:tcW w:w="995" w:type="dxa"/>
+            <w:shd w:val="clear" w:color="auto" w:fill="FFFFFF" w:themeFill="background1"/>
+          </w:tcPr>
+          <w:p/>
+        </w:tc>
+        <w:tc>
+          <w:tcPr>
+            <w:tcW w:w="706" w:type="dxa"/>
+            <w:shd w:val="clear" w:color="auto" w:fill="FFFFFF" w:themeFill="background1"/>
+          </w:tcPr>
+          <w:p/>
+        </w:tc>
+        <w:tc>
+          <w:tcPr>
+            <w:tcW w:w="2939" w:type="dxa"/>
+            <w:shd w:val="clear" w:color="auto" w:fill="FFFFFF" w:themeFill="background1"/>
+          </w:tcPr>
+          <w:p/>
+        </w:tc>
+      </w:tr>
+      <w:tr>
+        <w:trPr>
+          <w:trHeight w:val="340"/>
+        </w:trPr>
+        <w:tc>
+          <w:tcPr>
+            <w:tcW w:w="4063" w:type="dxa"/>
+            <w:shd w:val="clear" w:color="auto" w:fill="FFFFFF" w:themeFill="background1"/>
+          </w:tcPr>
+          <w:p>
+            <w:r>
+              <w:t>report_document</w:t>
+            </w:r>
+          </w:p>
+        </w:tc>
+        <w:tc>
+          <w:tcPr>
+            <w:tcW w:w="1035" w:type="dxa"/>
+            <w:shd w:val="clear" w:color="auto" w:fill="FFFFFF" w:themeFill="background1"/>
+            <w:vAlign w:val="center"/>
+          </w:tcPr>
+          <w:p>
+            <w:r>
+              <w:t>d_m</w:t>
+            </w:r>
+            <w:r>
+              <w:rPr>
+                <w:rStyle w:val="Rimandonotaapidipagina"/>
+              </w:rPr>
+              <w:footnoteReference w:id="2"/>
+            </w:r>
+          </w:p>
+        </w:tc>
+        <w:tc>
+          <w:tcPr>
+            <w:tcW w:w="995" w:type="dxa"/>
+            <w:shd w:val="clear" w:color="auto" w:fill="FFFFFF" w:themeFill="background1"/>
+          </w:tcPr>
+          <w:p/>
+        </w:tc>
+        <w:tc>
+          <w:tcPr>
+            <w:tcW w:w="706" w:type="dxa"/>
+            <w:shd w:val="clear" w:color="auto" w:fill="FFFFFF" w:themeFill="background1"/>
+          </w:tcPr>
+          <w:p>
+            <w:pPr>
+              <w:jc w:val="center"/>
+            </w:pPr>
+            <w:r>
+              <w:rPr>
+                <w:rFonts w:ascii="Segoe UI Symbol" w:hAnsi="Segoe UI Symbol" w:cs="Segoe UI Symbol"/>
+                <w:color w:val="222222"/>
+                <w:shd w:val="clear" w:color="auto" w:fill="FFFFFF"/>
+              </w:rPr>
+              <w:t>✔</w:t>
+            </w:r>
+          </w:p>
+        </w:tc>
+        <w:tc>
+          <w:tcPr>
+            <w:tcW w:w="2939" w:type="dxa"/>
+            <w:shd w:val="clear" w:color="auto" w:fill="FFFFFF" w:themeFill="background1"/>
+          </w:tcPr>
+          <w:p>
+            <w:r>
+              <w:t>onDelete: cascade, onUpdate: cascade</w:t>
+            </w:r>
+          </w:p>
+        </w:tc>
+      </w:tr>
+    </w:tbl>
+    <w:p/>
+    <w:p>
+      <w:pPr>
+        <w:pStyle w:val="Titolo2"/>
+        <w:rPr>
+          <w:rFonts w:asciiTheme="minorHAnsi" w:hAnsiTheme="minorHAnsi" w:cstheme="minorHAnsi"/>
+          <w:b/>
           <w:i/>
-        </w:rPr>
-        <w:t xml:space="preserve">”, </w:t>
-      </w:r>
-      <w:r>
-        <w:rPr>
+          <w:color w:val="auto"/>
+          <w:sz w:val="24"/>
+        </w:rPr>
+      </w:pPr>
+      <w:r>
+        <w:rPr>
+          <w:rFonts w:asciiTheme="minorHAnsi" w:hAnsiTheme="minorHAnsi" w:cstheme="minorHAnsi"/>
+          <w:b/>
+          <w:color w:val="auto"/>
+          <w:sz w:val="24"/>
+        </w:rPr>
+        <w:t xml:space="preserve">Relazioni </w:t>
+      </w:r>
+      <w:r>
+        <w:rPr>
+          <w:rFonts w:asciiTheme="minorHAnsi" w:hAnsiTheme="minorHAnsi" w:cstheme="minorHAnsi"/>
+          <w:b/>
           <w:i/>
-        </w:rPr>
-        <w:t>non</w:t>
-      </w:r>
-      <w:r>
+          <w:color w:val="auto"/>
+          <w:sz w:val="24"/>
+        </w:rPr>
+        <w:t>potential_privacy_breach_table</w:t>
+      </w:r>
+    </w:p>
+    <w:p>
+      <w:pPr>
         <w:rPr>
           <w:i/>
         </w:rPr>
-        <w:t xml:space="preserve"> credo che sia sensato, è una relazione non una chiave </w:t>
-      </w:r>
-      <w:bookmarkStart w:id="2" w:name="_GoBack"/>
-      <w:bookmarkEnd w:id="2"/>
+      </w:pPr>
+      <w:r>
+        <w:t>È presente</w:t>
+      </w:r>
+      <w:r>
+        <w:t xml:space="preserve"> una relazione di tipo Uno-&gt;</w:t>
+      </w:r>
+      <w:r>
+        <w:t>Uno</w:t>
+      </w:r>
+      <w:r>
+        <w:t xml:space="preserve"> con</w:t>
+      </w:r>
       <w:r>
         <w:rPr>
           <w:i/>
         </w:rPr>
-        <w:t>(?)</w:t>
-      </w:r>
+        <w:t xml:space="preserve"> document_manager</w:t>
+      </w:r>
+      <w:r>
+        <w:t xml:space="preserve"> </w:t>
+      </w:r>
+      <w:r>
+        <w:t>relativa al documento principale di segnalazione, è possibile inoltre ricavare attraverso una query effettuata dal sistema ottenere tutti i documenti relativi ad una segnalazione.</w:t>
+      </w:r>
+      <w:r>
+        <w:rPr>
+          <w:i/>
+        </w:rPr>
+        <w:t xml:space="preserve"> </w:t>
+      </w:r>
+    </w:p>
+    <w:p>
+      <w:pPr>
+        <w:rPr>
+          <w:i/>
+        </w:rPr>
+      </w:pPr>
+      <w:r>
+        <w:rPr>
+          <w:i/>
+        </w:rPr>
+        <w:br w:type="page"/>
+      </w:r>
+    </w:p>
+    <w:p>
+      <w:pPr>
+        <w:rPr>
+          <w:i/>
+        </w:rPr>
+      </w:pPr>
+      <w:bookmarkStart w:id="5" w:name="_GoBack"/>
+      <w:bookmarkEnd w:id="5"/>
     </w:p>
     <w:p>
       <w:pPr>
@@ -2251,7 +5166,7 @@
           <w:sz w:val="28"/>
         </w:rPr>
       </w:pPr>
-      <w:bookmarkStart w:id="3" w:name="_Toc534978750"/>
+      <w:bookmarkStart w:id="6" w:name="_Toc535327061"/>
       <w:r>
         <w:rPr>
           <w:rFonts w:asciiTheme="minorHAnsi" w:hAnsiTheme="minorHAnsi"/>
@@ -2261,7 +5176,7 @@
         </w:rPr>
         <w:t>Tabella 1</w:t>
       </w:r>
-      <w:bookmarkEnd w:id="3"/>
+      <w:bookmarkEnd w:id="6"/>
     </w:p>
     <w:p>
       <w:r>
@@ -2281,7 +5196,7 @@
           <w:sz w:val="28"/>
         </w:rPr>
       </w:pPr>
-      <w:bookmarkStart w:id="4" w:name="_Toc534978751"/>
+      <w:bookmarkStart w:id="7" w:name="_Toc535327062"/>
       <w:r>
         <w:rPr>
           <w:rFonts w:asciiTheme="minorHAnsi" w:hAnsiTheme="minorHAnsi"/>
@@ -2291,21 +5206,7 @@
         </w:rPr>
         <w:t>Relazioni fra tabelle</w:t>
       </w:r>
-      <w:bookmarkEnd w:id="4"/>
-    </w:p>
-    <w:p/>
-    <w:p>
-      <w:pPr>
-        <w:rPr>
-          <w:i/>
-        </w:rPr>
-      </w:pPr>
-      <w:r>
-        <w:rPr>
-          <w:i/>
-        </w:rPr>
-        <w:t>(Lo scopo centrale del documento è passare spiegare in linguaggio naturale il diagramma ER del progetto)</w:t>
-      </w:r>
+      <w:bookmarkEnd w:id="7"/>
     </w:p>
     <w:sectPr>
       <w:headerReference w:type="default" r:id="rId8"/>
@@ -2406,7 +5307,7 @@
             <w:noProof/>
             <w:sz w:val="20"/>
           </w:rPr>
-          <w:t>3</w:t>
+          <w:t>6</w:t>
         </w:r>
         <w:r>
           <w:rPr>
@@ -2521,6 +5422,59 @@
       </w:pPr>
       <w:r>
         <w:continuationSeparator/>
+      </w:r>
+    </w:p>
+  </w:footnote>
+  <w:footnote w:id="1">
+    <w:p>
+      <w:pPr>
+        <w:pStyle w:val="Testonotaapidipagina"/>
+        <w:rPr>
+          <w:i/>
+        </w:rPr>
+      </w:pPr>
+      <w:r>
+        <w:rPr>
+          <w:rStyle w:val="Rimandonotaapidipagina"/>
+        </w:rPr>
+        <w:footnoteRef/>
+      </w:r>
+      <w:r>
+        <w:t xml:space="preserve"> Chiave esterna alla tabella </w:t>
+      </w:r>
+      <w:r>
+        <w:rPr>
+          <w:i/>
+        </w:rPr>
+        <w:t>treatment_register_authorized_subjects</w:t>
+      </w:r>
+      <w:r>
+        <w:rPr>
+          <w:i/>
+        </w:rPr>
+        <w:t>_table</w:t>
+      </w:r>
+    </w:p>
+  </w:footnote>
+  <w:footnote w:id="2">
+    <w:p>
+      <w:pPr>
+        <w:pStyle w:val="Testonotaapidipagina"/>
+      </w:pPr>
+      <w:r>
+        <w:rPr>
+          <w:rStyle w:val="Rimandonotaapidipagina"/>
+        </w:rPr>
+        <w:footnoteRef/>
+      </w:r>
+      <w:r>
+        <w:t xml:space="preserve"> Riferimento a</w:t>
+      </w:r>
+      <w:r>
+        <w:rPr>
+          <w:i/>
+        </w:rPr>
+        <w:t xml:space="preserve"> document_manager</w:t>
       </w:r>
     </w:p>
   </w:footnote>
@@ -2707,7 +5661,7 @@
             </wp:anchor>
           </w:drawing>
         </mc:Choice>
-        <mc:Fallback xmlns:cx2="http://schemas.microsoft.com/office/drawing/2015/10/21/chartex" xmlns:cx3="http://schemas.microsoft.com/office/drawing/2016/5/9/chartex" xmlns:cx4="http://schemas.microsoft.com/office/drawing/2016/5/10/chartex" xmlns:cx5="http://schemas.microsoft.com/office/drawing/2016/5/11/chartex" xmlns:cx6="http://schemas.microsoft.com/office/drawing/2016/5/12/chartex" xmlns:cx7="http://schemas.microsoft.com/office/drawing/2016/5/13/chartex" xmlns:cx8="http://schemas.microsoft.com/office/drawing/2016/5/14/chartex" xmlns:aink="http://schemas.microsoft.com/office/drawing/2016/ink" xmlns:am3d="http://schemas.microsoft.com/office/drawing/2017/model3d" xmlns:w16cid="http://schemas.microsoft.com/office/word/2016/wordml/cid">
+        <mc:Fallback xmlns:w16cid="http://schemas.microsoft.com/office/word/2016/wordml/cid" xmlns:am3d="http://schemas.microsoft.com/office/drawing/2017/model3d" xmlns:aink="http://schemas.microsoft.com/office/drawing/2016/ink" xmlns:cx8="http://schemas.microsoft.com/office/drawing/2016/5/14/chartex" xmlns:cx7="http://schemas.microsoft.com/office/drawing/2016/5/13/chartex" xmlns:cx6="http://schemas.microsoft.com/office/drawing/2016/5/12/chartex" xmlns:cx5="http://schemas.microsoft.com/office/drawing/2016/5/11/chartex" xmlns:cx4="http://schemas.microsoft.com/office/drawing/2016/5/10/chartex" xmlns:cx3="http://schemas.microsoft.com/office/drawing/2016/5/9/chartex" xmlns:cx2="http://schemas.microsoft.com/office/drawing/2015/10/21/chartex">
           <w:pict>
             <v:shapetype w14:anchorId="3745154F" id="_x0000_t202" coordsize="21600,21600" o:spt="202" path="m,l,21600r21600,l21600,xe">
               <v:stroke joinstyle="miter"/>
@@ -3013,7 +5967,7 @@
             </wp:anchor>
           </w:drawing>
         </mc:Choice>
-        <mc:Fallback xmlns:cx2="http://schemas.microsoft.com/office/drawing/2015/10/21/chartex" xmlns:cx3="http://schemas.microsoft.com/office/drawing/2016/5/9/chartex" xmlns:cx4="http://schemas.microsoft.com/office/drawing/2016/5/10/chartex" xmlns:cx5="http://schemas.microsoft.com/office/drawing/2016/5/11/chartex" xmlns:cx6="http://schemas.microsoft.com/office/drawing/2016/5/12/chartex" xmlns:cx7="http://schemas.microsoft.com/office/drawing/2016/5/13/chartex" xmlns:cx8="http://schemas.microsoft.com/office/drawing/2016/5/14/chartex" xmlns:aink="http://schemas.microsoft.com/office/drawing/2016/ink" xmlns:am3d="http://schemas.microsoft.com/office/drawing/2017/model3d" xmlns:w16cid="http://schemas.microsoft.com/office/word/2016/wordml/cid">
+        <mc:Fallback xmlns:w16cid="http://schemas.microsoft.com/office/word/2016/wordml/cid" xmlns:am3d="http://schemas.microsoft.com/office/drawing/2017/model3d" xmlns:aink="http://schemas.microsoft.com/office/drawing/2016/ink" xmlns:cx8="http://schemas.microsoft.com/office/drawing/2016/5/14/chartex" xmlns:cx7="http://schemas.microsoft.com/office/drawing/2016/5/13/chartex" xmlns:cx6="http://schemas.microsoft.com/office/drawing/2016/5/12/chartex" xmlns:cx5="http://schemas.microsoft.com/office/drawing/2016/5/11/chartex" xmlns:cx4="http://schemas.microsoft.com/office/drawing/2016/5/10/chartex" xmlns:cx3="http://schemas.microsoft.com/office/drawing/2016/5/9/chartex" xmlns:cx2="http://schemas.microsoft.com/office/drawing/2015/10/21/chartex">
           <w:pict>
             <v:line w14:anchorId="103B305B" id="Connettore diritto 5" o:spid="_x0000_s1026" style="position:absolute;z-index:251660288;visibility:visible;mso-wrap-style:square;mso-width-percent:0;mso-wrap-distance-left:9pt;mso-wrap-distance-top:0;mso-wrap-distance-right:9pt;mso-wrap-distance-bottom:0;mso-position-horizontal:absolute;mso-position-horizontal-relative:margin;mso-position-vertical:absolute;mso-position-vertical-relative:margin;mso-width-percent:0;mso-width-relative:margin" from="-24.55pt,-18pt" to="504.2pt,-18pt" o:gfxdata="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" strokecolor="black [3200]" strokeweight=".5pt">
               <v:stroke joinstyle="miter"/>
@@ -3038,19 +5992,11 @@
       </w:rPr>
       <w:t xml:space="preserve">: </w:t>
     </w:r>
-    <w:proofErr w:type="spellStart"/>
     <w:r>
       <w:rPr>
         <w:sz w:val="24"/>
       </w:rPr>
-      <w:t>Baradel</w:t>
-    </w:r>
-    <w:proofErr w:type="spellEnd"/>
-    <w:r>
-      <w:rPr>
-        <w:sz w:val="24"/>
-      </w:rPr>
-      <w:t xml:space="preserve"> Luca</w:t>
+      <w:t>Baradel Luca</w:t>
     </w:r>
     <w:r>
       <w:rPr>
@@ -3085,19 +6031,11 @@
       </w:rPr>
       <w:t xml:space="preserve"> </w:t>
     </w:r>
-    <w:proofErr w:type="spellStart"/>
     <w:r>
       <w:rPr>
         <w:sz w:val="24"/>
       </w:rPr>
-      <w:t>Baradel</w:t>
-    </w:r>
-    <w:proofErr w:type="spellEnd"/>
-    <w:r>
-      <w:rPr>
-        <w:sz w:val="24"/>
-      </w:rPr>
-      <w:t xml:space="preserve"> Luca</w:t>
+      <w:t>Baradel Luca</w:t>
     </w:r>
   </w:p>
 </w:hdr>
@@ -3282,7 +6220,7 @@
             </wp:anchor>
           </w:drawing>
         </mc:Choice>
-        <mc:Fallback xmlns:cx2="http://schemas.microsoft.com/office/drawing/2015/10/21/chartex" xmlns:cx3="http://schemas.microsoft.com/office/drawing/2016/5/9/chartex" xmlns:cx4="http://schemas.microsoft.com/office/drawing/2016/5/10/chartex" xmlns:cx5="http://schemas.microsoft.com/office/drawing/2016/5/11/chartex" xmlns:cx6="http://schemas.microsoft.com/office/drawing/2016/5/12/chartex" xmlns:cx7="http://schemas.microsoft.com/office/drawing/2016/5/13/chartex" xmlns:cx8="http://schemas.microsoft.com/office/drawing/2016/5/14/chartex" xmlns:aink="http://schemas.microsoft.com/office/drawing/2016/ink" xmlns:am3d="http://schemas.microsoft.com/office/drawing/2017/model3d" xmlns:w16cid="http://schemas.microsoft.com/office/word/2016/wordml/cid">
+        <mc:Fallback xmlns:w16cid="http://schemas.microsoft.com/office/word/2016/wordml/cid" xmlns:am3d="http://schemas.microsoft.com/office/drawing/2017/model3d" xmlns:aink="http://schemas.microsoft.com/office/drawing/2016/ink" xmlns:cx8="http://schemas.microsoft.com/office/drawing/2016/5/14/chartex" xmlns:cx7="http://schemas.microsoft.com/office/drawing/2016/5/13/chartex" xmlns:cx6="http://schemas.microsoft.com/office/drawing/2016/5/12/chartex" xmlns:cx5="http://schemas.microsoft.com/office/drawing/2016/5/11/chartex" xmlns:cx4="http://schemas.microsoft.com/office/drawing/2016/5/10/chartex" xmlns:cx3="http://schemas.microsoft.com/office/drawing/2016/5/9/chartex" xmlns:cx2="http://schemas.microsoft.com/office/drawing/2015/10/21/chartex">
           <w:pict>
             <v:shapetype w14:anchorId="44A403F1" id="_x0000_t202" coordsize="21600,21600" o:spt="202" path="m,l,21600r21600,l21600,xe">
               <v:stroke joinstyle="miter"/>
@@ -3498,14 +6436,12 @@
       </w:rPr>
       <w:t>/</w:t>
     </w:r>
-    <w:proofErr w:type="spellStart"/>
     <w:r>
       <w:rPr>
         <w:sz w:val="24"/>
       </w:rPr>
       <w:t>xxxx</w:t>
     </w:r>
-    <w:proofErr w:type="spellEnd"/>
   </w:p>
   <w:p>
     <w:pPr>
@@ -3579,7 +6515,7 @@
             </wp:anchor>
           </w:drawing>
         </mc:Choice>
-        <mc:Fallback xmlns:cx2="http://schemas.microsoft.com/office/drawing/2015/10/21/chartex" xmlns:cx3="http://schemas.microsoft.com/office/drawing/2016/5/9/chartex" xmlns:cx4="http://schemas.microsoft.com/office/drawing/2016/5/10/chartex" xmlns:cx5="http://schemas.microsoft.com/office/drawing/2016/5/11/chartex" xmlns:cx6="http://schemas.microsoft.com/office/drawing/2016/5/12/chartex" xmlns:cx7="http://schemas.microsoft.com/office/drawing/2016/5/13/chartex" xmlns:cx8="http://schemas.microsoft.com/office/drawing/2016/5/14/chartex" xmlns:aink="http://schemas.microsoft.com/office/drawing/2016/ink" xmlns:am3d="http://schemas.microsoft.com/office/drawing/2017/model3d" xmlns:w16cid="http://schemas.microsoft.com/office/word/2016/wordml/cid">
+        <mc:Fallback xmlns:w16cid="http://schemas.microsoft.com/office/word/2016/wordml/cid" xmlns:am3d="http://schemas.microsoft.com/office/drawing/2017/model3d" xmlns:aink="http://schemas.microsoft.com/office/drawing/2016/ink" xmlns:cx8="http://schemas.microsoft.com/office/drawing/2016/5/14/chartex" xmlns:cx7="http://schemas.microsoft.com/office/drawing/2016/5/13/chartex" xmlns:cx6="http://schemas.microsoft.com/office/drawing/2016/5/12/chartex" xmlns:cx5="http://schemas.microsoft.com/office/drawing/2016/5/11/chartex" xmlns:cx4="http://schemas.microsoft.com/office/drawing/2016/5/10/chartex" xmlns:cx3="http://schemas.microsoft.com/office/drawing/2016/5/9/chartex" xmlns:cx2="http://schemas.microsoft.com/office/drawing/2015/10/21/chartex">
           <w:pict>
             <v:line w14:anchorId="200CBF10" id="Connettore diritto 8" o:spid="_x0000_s1026" style="position:absolute;z-index:251665408;visibility:visible;mso-wrap-style:square;mso-width-percent:0;mso-wrap-distance-left:9pt;mso-wrap-distance-top:0;mso-wrap-distance-right:9pt;mso-wrap-distance-bottom:0;mso-position-horizontal:center;mso-position-horizontal-relative:margin;mso-position-vertical:top;mso-position-vertical-relative:margin;mso-width-percent:0;mso-width-relative:margin" from="0,0" to="528.75pt,0" o:gfxdata="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" strokecolor="black [3200]" strokeweight=".5pt">
               <v:stroke joinstyle="miter"/>
@@ -3643,19 +6579,11 @@
       </w:rPr>
       <w:t xml:space="preserve"> </w:t>
     </w:r>
-    <w:proofErr w:type="spellStart"/>
     <w:r>
       <w:rPr>
         <w:sz w:val="24"/>
       </w:rPr>
-      <w:t>Baradel</w:t>
-    </w:r>
-    <w:proofErr w:type="spellEnd"/>
-    <w:r>
-      <w:rPr>
-        <w:sz w:val="24"/>
-      </w:rPr>
-      <w:t xml:space="preserve"> Luca</w:t>
+      <w:t>Baradel Luca</w:t>
     </w:r>
   </w:p>
 </w:hdr>
@@ -4221,7 +7149,6 @@
   <w:style w:type="character" w:default="1" w:styleId="Carpredefinitoparagrafo">
     <w:name w:val="Default Paragraph Font"/>
     <w:uiPriority w:val="1"/>
-    <w:semiHidden/>
     <w:unhideWhenUsed/>
   </w:style>
   <w:style w:type="table" w:default="1" w:styleId="Tabellanormale">
@@ -4723,7 +7650,7 @@
 </file>
 
 <file path=customXml/itemProps1.xml><?xml version="1.0" encoding="utf-8"?>
-<ds:datastoreItem xmlns:ds="http://schemas.openxmlformats.org/officeDocument/2006/customXml" ds:itemID="{E0EE2957-7A23-4116-98A4-239E3C1FAD70}">
+<ds:datastoreItem xmlns:ds="http://schemas.openxmlformats.org/officeDocument/2006/customXml" ds:itemID="{4893A0EE-6657-4B49-A17B-9244D572DF50}">
   <ds:schemaRefs>
     <ds:schemaRef ds:uri="http://schemas.openxmlformats.org/officeDocument/2006/bibliography"/>
   </ds:schemaRefs>

</xml_diff>